<commit_message>
Still work to do
</commit_message>
<xml_diff>
--- a/Project 2 Code/report.docx
+++ b/Project 2 Code/report.docx
@@ -32,7 +32,7 @@
                     <pic:cNvPicPr/>
                   </pic:nvPicPr>
                   <pic:blipFill>
-                    <a:blip r:embed="rId5" cstate="print">
+                    <a:blip r:embed="rId6" cstate="print">
                       <a:extLst>
                         <a:ext uri="{28A0092B-C50C-407E-A947-70E740481C1C}">
                           <a14:useLocalDpi xmlns:a14="http://schemas.microsoft.com/office/drawing/2010/main" val="0"/>
@@ -783,6 +783,13 @@
     </w:p>
     <w:sdt>
       <w:sdtPr>
+        <w:rPr>
+          <w:rFonts w:asciiTheme="minorHAnsi" w:eastAsiaTheme="minorHAnsi" w:hAnsiTheme="minorHAnsi" w:cstheme="minorBidi"/>
+          <w:color w:val="auto"/>
+          <w:sz w:val="22"/>
+          <w:szCs w:val="22"/>
+          <w:lang w:val="pt-PT"/>
+        </w:rPr>
         <w:id w:val="1433096559"/>
         <w:docPartObj>
           <w:docPartGallery w:val="Table of Contents"/>
@@ -791,14 +798,9 @@
       </w:sdtPr>
       <w:sdtEndPr>
         <w:rPr>
-          <w:rFonts w:asciiTheme="minorHAnsi" w:eastAsiaTheme="minorHAnsi" w:hAnsiTheme="minorHAnsi" w:cstheme="minorBidi"/>
           <w:b/>
           <w:bCs/>
           <w:noProof/>
-          <w:color w:val="auto"/>
-          <w:sz w:val="22"/>
-          <w:szCs w:val="22"/>
-          <w:lang w:val="pt-PT"/>
         </w:rPr>
       </w:sdtEndPr>
       <w:sdtContent>
@@ -1105,7 +1107,7 @@
                 <w:noProof/>
                 <w:webHidden/>
               </w:rPr>
-              <w:t>3</w:t>
+              <w:t>4</w:t>
             </w:r>
             <w:r>
               <w:rPr>
@@ -1176,7 +1178,7 @@
                 <w:noProof/>
                 <w:webHidden/>
               </w:rPr>
-              <w:t>3</w:t>
+              <w:t>4</w:t>
             </w:r>
             <w:r>
               <w:rPr>
@@ -1407,7 +1409,7 @@
                 <w:noProof/>
                 <w:webHidden/>
               </w:rPr>
-              <w:t>4</w:t>
+              <w:t>5</w:t>
             </w:r>
             <w:r>
               <w:rPr>
@@ -1477,7 +1479,7 @@
                 <w:noProof/>
                 <w:webHidden/>
               </w:rPr>
-              <w:t>4</w:t>
+              <w:t>5</w:t>
             </w:r>
             <w:r>
               <w:rPr>
@@ -1547,7 +1549,7 @@
                 <w:noProof/>
                 <w:webHidden/>
               </w:rPr>
-              <w:t>4</w:t>
+              <w:t>5</w:t>
             </w:r>
             <w:r>
               <w:rPr>
@@ -1617,7 +1619,7 @@
                 <w:noProof/>
                 <w:webHidden/>
               </w:rPr>
-              <w:t>4</w:t>
+              <w:t>5</w:t>
             </w:r>
             <w:r>
               <w:rPr>
@@ -1687,7 +1689,7 @@
                 <w:noProof/>
                 <w:webHidden/>
               </w:rPr>
-              <w:t>4</w:t>
+              <w:t>6</w:t>
             </w:r>
             <w:r>
               <w:rPr>
@@ -1757,7 +1759,7 @@
                 <w:noProof/>
                 <w:webHidden/>
               </w:rPr>
-              <w:t>4</w:t>
+              <w:t>6</w:t>
             </w:r>
             <w:r>
               <w:rPr>
@@ -1827,7 +1829,7 @@
                 <w:noProof/>
                 <w:webHidden/>
               </w:rPr>
-              <w:t>4</w:t>
+              <w:t>6</w:t>
             </w:r>
             <w:r>
               <w:rPr>
@@ -1897,7 +1899,7 @@
                 <w:noProof/>
                 <w:webHidden/>
               </w:rPr>
-              <w:t>4</w:t>
+              <w:t>6</w:t>
             </w:r>
             <w:r>
               <w:rPr>
@@ -2085,25 +2087,7 @@
           <w:sz w:val="22"/>
           <w:szCs w:val="22"/>
         </w:rPr>
-        <w:t xml:space="preserve">O propósito deste projeto consistiu no desenvolvimento e teste de um programa de download, utilizando o protocolo FTP, além da configuração de uma rede de computadores conforme as diretrizes do guião. O relatório subsequente está estruturado em seções que abrangem diversos </w:t>
-      </w:r>
-      <w:r>
-        <w:rPr>
-          <w:rFonts w:asciiTheme="minorHAnsi" w:eastAsiaTheme="minorHAnsi" w:hAnsiTheme="minorHAnsi" w:cstheme="minorBidi"/>
-          <w:color w:val="auto"/>
-          <w:sz w:val="22"/>
-          <w:szCs w:val="22"/>
-        </w:rPr>
-        <w:t>aspetos</w:t>
-      </w:r>
-      <w:r>
-        <w:rPr>
-          <w:rFonts w:asciiTheme="minorHAnsi" w:eastAsiaTheme="minorHAnsi" w:hAnsiTheme="minorHAnsi" w:cstheme="minorBidi"/>
-          <w:color w:val="auto"/>
-          <w:sz w:val="22"/>
-          <w:szCs w:val="22"/>
-        </w:rPr>
-        <w:t xml:space="preserve"> do projeto</w:t>
+        <w:t>O propósito deste projeto consistiu no desenvolvimento e teste de um programa de download, utilizando o protocolo FTP, além da configuração de uma rede de computadores conforme as diretrizes do guião. O relatório subsequente está estruturado em seções que abrangem diversos aspetos do projeto</w:t>
       </w:r>
       <w:r>
         <w:rPr>
@@ -2190,7 +2174,6 @@
           <w:b/>
           <w:bCs/>
           <w:color w:val="auto"/>
-          <w:lang w:val="en-US"/>
         </w:rPr>
       </w:pPr>
       <w:bookmarkStart w:id="5" w:name="_Toc152622316"/>
@@ -2199,7 +2182,6 @@
           <w:b/>
           <w:bCs/>
           <w:color w:val="auto"/>
-          <w:lang w:val="en-US"/>
         </w:rPr>
         <w:t>Testes</w:t>
       </w:r>
@@ -2210,7 +2192,6 @@
         <w:rPr>
           <w:b/>
           <w:bCs/>
-          <w:lang w:val="en-US"/>
         </w:rPr>
       </w:pPr>
     </w:p>
@@ -2221,144 +2202,183 @@
           <w:b/>
           <w:bCs/>
           <w:color w:val="auto"/>
-          <w:lang w:val="en-US"/>
         </w:rPr>
       </w:pPr>
       <w:bookmarkStart w:id="6" w:name="_Toc152622317"/>
+      <w:r>
+        <w:rPr>
+          <w:b/>
+          <w:bCs/>
+          <w:color w:val="auto"/>
+        </w:rPr>
+        <w:t>Configuração de Redes e Análise</w:t>
+      </w:r>
+      <w:bookmarkEnd w:id="6"/>
+    </w:p>
+    <w:p>
+      <w:pPr>
+        <w:pStyle w:val="Heading2"/>
+        <w:rPr>
+          <w:b/>
+          <w:bCs/>
+          <w:color w:val="auto"/>
+        </w:rPr>
+      </w:pPr>
+      <w:bookmarkStart w:id="7" w:name="_Toc152622318"/>
+      <w:r>
+        <w:rPr>
+          <w:b/>
+          <w:bCs/>
+          <w:color w:val="auto"/>
+        </w:rPr>
+        <w:t>Experiência 1 – Configuração de IP de rede</w:t>
+      </w:r>
+      <w:bookmarkEnd w:id="7"/>
+    </w:p>
+    <w:p>
+      <w:pPr>
+        <w:rPr>
+          <w:sz w:val="2"/>
+          <w:szCs w:val="2"/>
+        </w:rPr>
+      </w:pPr>
+    </w:p>
+    <w:p>
+      <w:pPr>
+        <w:rPr>
+          <w:b/>
+          <w:bCs/>
+          <w:lang w:val="en-US"/>
+        </w:rPr>
+      </w:pPr>
+      <w:r>
+        <w:rPr>
+          <w:b/>
+          <w:bCs/>
+          <w:lang w:val="en-US"/>
+        </w:rPr>
+        <w:t xml:space="preserve">1) What are the commands required to configure this experience? </w:t>
+      </w:r>
+    </w:p>
+    <w:p>
+      <w:r>
+        <w:t>Para a nossa experiência foram n</w:t>
+      </w:r>
+      <w:r>
+        <w:t xml:space="preserve">ecessários os seguintes comandos (excluindo o </w:t>
+      </w:r>
+      <w:r>
+        <w:t xml:space="preserve">subentendido </w:t>
+      </w:r>
       <w:proofErr w:type="spellStart"/>
       <w:r>
-        <w:rPr>
-          <w:b/>
-          <w:bCs/>
-          <w:color w:val="auto"/>
-          <w:lang w:val="en-US"/>
-        </w:rPr>
-        <w:t>Configuração</w:t>
+        <w:t>system</w:t>
       </w:r>
       <w:proofErr w:type="spellEnd"/>
       <w:r>
-        <w:rPr>
-          <w:b/>
-          <w:bCs/>
-          <w:color w:val="auto"/>
-          <w:lang w:val="en-US"/>
-        </w:rPr>
-        <w:t xml:space="preserve"> de Redes e </w:t>
+        <w:t xml:space="preserve"> </w:t>
       </w:r>
       <w:proofErr w:type="spellStart"/>
       <w:r>
-        <w:rPr>
-          <w:b/>
-          <w:bCs/>
-          <w:color w:val="auto"/>
-          <w:lang w:val="en-US"/>
-        </w:rPr>
-        <w:t>Análise</w:t>
-      </w:r>
-      <w:bookmarkEnd w:id="6"/>
+        <w:t>config</w:t>
+      </w:r>
       <w:proofErr w:type="spellEnd"/>
-    </w:p>
-    <w:p>
-      <w:pPr>
-        <w:pStyle w:val="Heading2"/>
-        <w:rPr>
-          <w:b/>
-          <w:bCs/>
-          <w:color w:val="auto"/>
-        </w:rPr>
-      </w:pPr>
-      <w:bookmarkStart w:id="7" w:name="_Toc152622318"/>
-      <w:r>
-        <w:rPr>
-          <w:b/>
-          <w:bCs/>
-          <w:color w:val="auto"/>
-        </w:rPr>
-        <w:t>Experiência 1 – Configuração de IP de rede</w:t>
-      </w:r>
-      <w:bookmarkEnd w:id="7"/>
-    </w:p>
-    <w:p>
-      <w:pPr>
-        <w:rPr>
-          <w:b/>
-          <w:bCs/>
-          <w:lang w:val="en-US"/>
-        </w:rPr>
-      </w:pPr>
-      <w:r>
-        <w:rPr>
-          <w:b/>
-          <w:bCs/>
-          <w:lang w:val="en-US"/>
-        </w:rPr>
-        <w:t>1)</w:t>
-      </w:r>
-      <w:r>
-        <w:rPr>
-          <w:b/>
-          <w:bCs/>
-          <w:lang w:val="en-US"/>
-        </w:rPr>
-        <w:t xml:space="preserve"> What are the commands required to configure this experience? </w:t>
-      </w:r>
-    </w:p>
-    <w:p>
-      <w:r>
-        <w:t>Para a nossa experiência foram n</w:t>
-      </w:r>
-      <w:r>
-        <w:t xml:space="preserve">ecessários os seguintes comandos (excluindo o </w:t>
+      <w:r>
+        <w:t xml:space="preserve"> </w:t>
       </w:r>
       <w:proofErr w:type="spellStart"/>
       <w:r>
-        <w:t>system</w:t>
+        <w:t>reset</w:t>
       </w:r>
       <w:proofErr w:type="spellEnd"/>
       <w:r>
+        <w:t>):</w:t>
+      </w:r>
+    </w:p>
+    <w:p>
+      <w:pPr>
+        <w:spacing w:line="240" w:lineRule="auto"/>
+      </w:pPr>
+      <w:r>
+        <w:t xml:space="preserve">$ </w:t>
+      </w:r>
+      <w:proofErr w:type="spellStart"/>
+      <w:r>
+        <w:t>ifconfig</w:t>
+      </w:r>
+      <w:proofErr w:type="spellEnd"/>
+      <w:r>
+        <w:t xml:space="preserve"> eth0 </w:t>
+      </w:r>
+      <w:proofErr w:type="spellStart"/>
+      <w:r>
+        <w:t>up</w:t>
+      </w:r>
+      <w:proofErr w:type="spellEnd"/>
+    </w:p>
+    <w:p>
+      <w:pPr>
+        <w:spacing w:line="240" w:lineRule="auto"/>
+      </w:pPr>
+      <w:r>
+        <w:t>$</w:t>
+      </w:r>
+      <w:r>
         <w:t xml:space="preserve"> </w:t>
       </w:r>
       <w:proofErr w:type="spellStart"/>
       <w:r>
-        <w:t>reset</w:t>
+        <w:t>ifconfig</w:t>
       </w:r>
       <w:proofErr w:type="spellEnd"/>
       <w:r>
-        <w:t>):</w:t>
+        <w:t xml:space="preserve"> eth0</w:t>
+      </w:r>
+      <w:r>
+        <w:t> 172.16.</w:t>
+      </w:r>
+      <w:r>
+        <w:t>Y</w:t>
+      </w:r>
+      <w:r>
+        <w:t>0.1/24, para a má</w:t>
+      </w:r>
+      <w:r>
+        <w:t>quina 3</w:t>
       </w:r>
     </w:p>
     <w:p>
       <w:pPr>
         <w:spacing w:line="240" w:lineRule="auto"/>
-        <w:rPr>
-          <w:lang w:val="en-US"/>
-        </w:rPr>
-      </w:pPr>
-      <w:r>
-        <w:rPr>
-          <w:lang w:val="en-US"/>
-        </w:rPr>
+      </w:pPr>
+      <w:r>
         <w:t>$</w:t>
       </w:r>
       <w:r>
-        <w:rPr>
-          <w:lang w:val="en-US"/>
-        </w:rPr>
         <w:t xml:space="preserve"> </w:t>
       </w:r>
       <w:proofErr w:type="spellStart"/>
       <w:r>
-        <w:rPr>
-          <w:lang w:val="en-US"/>
-        </w:rPr>
         <w:t>ifconfig</w:t>
       </w:r>
       <w:proofErr w:type="spellEnd"/>
       <w:r>
-        <w:rPr>
-          <w:lang w:val="en-US"/>
-        </w:rPr>
-        <w:t xml:space="preserve"> eth0 up</w:t>
+        <w:t xml:space="preserve"> eth0 172.16.</w:t>
+      </w:r>
+      <w:r>
+        <w:t>Y</w:t>
+      </w:r>
+      <w:r>
+        <w:t>0.</w:t>
+      </w:r>
+      <w:r>
+        <w:t>254</w:t>
+      </w:r>
+      <w:r>
+        <w:t>/24, para a má</w:t>
+      </w:r>
+      <w:r>
+        <w:t>quina 4</w:t>
       </w:r>
     </w:p>
     <w:p>
@@ -2366,442 +2386,551 @@
         <w:spacing w:line="240" w:lineRule="auto"/>
       </w:pPr>
       <w:r>
-        <w:t>$</w:t>
-      </w:r>
+        <w:t xml:space="preserve">$ </w:t>
+      </w:r>
+      <w:proofErr w:type="spellStart"/>
+      <w:r>
+        <w:t>ping</w:t>
+      </w:r>
+      <w:proofErr w:type="spellEnd"/>
       <w:r>
         <w:t xml:space="preserve"> </w:t>
       </w:r>
+      <w:r>
+        <w:t>172.16.</w:t>
+      </w:r>
+      <w:r>
+        <w:t>Y</w:t>
+      </w:r>
+      <w:r>
+        <w:t>0.1</w:t>
+      </w:r>
+      <w:r>
+        <w:t xml:space="preserve"> -c 5, para a máquina 4</w:t>
+      </w:r>
+    </w:p>
+    <w:p>
+      <w:pPr>
+        <w:spacing w:line="240" w:lineRule="auto"/>
+      </w:pPr>
+      <w:r>
+        <w:t xml:space="preserve">$ </w:t>
+      </w:r>
       <w:proofErr w:type="spellStart"/>
       <w:r>
-        <w:t>ifconfig</w:t>
+        <w:t>ping</w:t>
       </w:r>
       <w:proofErr w:type="spellEnd"/>
       <w:r>
-        <w:t xml:space="preserve"> eth0</w:t>
-      </w:r>
-      <w:r>
-        <w:t> 172.16.40.1/24, para a má</w:t>
-      </w:r>
-      <w:r>
-        <w:t>quina 3</w:t>
+        <w:t xml:space="preserve"> </w:t>
+      </w:r>
+      <w:r>
+        <w:t>172.16.</w:t>
+      </w:r>
+      <w:r>
+        <w:t>Y</w:t>
+      </w:r>
+      <w:r>
+        <w:t>0.</w:t>
+      </w:r>
+      <w:r>
+        <w:t>254 -c 5, para a máquina 3</w:t>
       </w:r>
     </w:p>
     <w:p>
       <w:pPr>
         <w:spacing w:line="240" w:lineRule="auto"/>
-      </w:pPr>
-      <w:r>
-        <w:t>$</w:t>
-      </w:r>
+        <w:rPr>
+          <w:lang w:val="en-US"/>
+        </w:rPr>
+      </w:pPr>
+      <w:r>
+        <w:rPr>
+          <w:lang w:val="en-US"/>
+        </w:rPr>
+        <w:t xml:space="preserve">$ </w:t>
+      </w:r>
+      <w:proofErr w:type="spellStart"/>
+      <w:r>
+        <w:rPr>
+          <w:lang w:val="en-US"/>
+        </w:rPr>
+        <w:t>arp</w:t>
+      </w:r>
+      <w:proofErr w:type="spellEnd"/>
+      <w:r>
+        <w:rPr>
+          <w:lang w:val="en-US"/>
+        </w:rPr>
+        <w:t xml:space="preserve"> -a </w:t>
+      </w:r>
+    </w:p>
+    <w:p>
+      <w:pPr>
+        <w:spacing w:line="240" w:lineRule="auto"/>
+        <w:rPr>
+          <w:lang w:val="en-US"/>
+        </w:rPr>
+      </w:pPr>
+      <w:r>
+        <w:rPr>
+          <w:lang w:val="en-US"/>
+        </w:rPr>
+        <w:t xml:space="preserve">$ </w:t>
+      </w:r>
+      <w:proofErr w:type="spellStart"/>
+      <w:r>
+        <w:rPr>
+          <w:lang w:val="en-US"/>
+        </w:rPr>
+        <w:t>arp</w:t>
+      </w:r>
+      <w:proofErr w:type="spellEnd"/>
+      <w:r>
+        <w:rPr>
+          <w:lang w:val="en-US"/>
+        </w:rPr>
+        <w:t xml:space="preserve"> -d 172.16.</w:t>
+      </w:r>
+      <w:r>
+        <w:rPr>
+          <w:lang w:val="en-US"/>
+        </w:rPr>
+        <w:t>Y</w:t>
+      </w:r>
+      <w:r>
+        <w:rPr>
+          <w:lang w:val="en-US"/>
+        </w:rPr>
+        <w:t>0.254/24</w:t>
+      </w:r>
+    </w:p>
+    <w:p>
+      <w:pPr>
+        <w:spacing w:line="240" w:lineRule="auto"/>
+        <w:rPr>
+          <w:lang w:val="en-US"/>
+        </w:rPr>
+      </w:pPr>
+      <w:r>
+        <w:rPr>
+          <w:lang w:val="en-US"/>
+        </w:rPr>
+        <w:t xml:space="preserve">$ </w:t>
+      </w:r>
+      <w:proofErr w:type="spellStart"/>
+      <w:r>
+        <w:rPr>
+          <w:lang w:val="en-US"/>
+        </w:rPr>
+        <w:t>arp</w:t>
+      </w:r>
+      <w:proofErr w:type="spellEnd"/>
+      <w:r>
+        <w:rPr>
+          <w:lang w:val="en-US"/>
+        </w:rPr>
+        <w:t xml:space="preserve"> -a</w:t>
+      </w:r>
+    </w:p>
+    <w:p>
+      <w:pPr>
+        <w:spacing w:line="240" w:lineRule="auto"/>
+      </w:pPr>
+      <w:r>
+        <w:t xml:space="preserve">$ </w:t>
+      </w:r>
+      <w:proofErr w:type="spellStart"/>
+      <w:r>
+        <w:t>ping</w:t>
+      </w:r>
+      <w:proofErr w:type="spellEnd"/>
       <w:r>
         <w:t xml:space="preserve"> </w:t>
       </w:r>
+      <w:r>
+        <w:t>172.16.</w:t>
+      </w:r>
+      <w:r>
+        <w:t>Y</w:t>
+      </w:r>
+      <w:r>
+        <w:t>0.</w:t>
+      </w:r>
+      <w:r>
+        <w:t xml:space="preserve">254 -c 5, para a máquina 3 com </w:t>
+      </w:r>
       <w:proofErr w:type="spellStart"/>
       <w:r>
-        <w:t>ifconfig</w:t>
+        <w:t>wireshark</w:t>
       </w:r>
       <w:proofErr w:type="spellEnd"/>
       <w:r>
-        <w:t xml:space="preserve"> eth0 172.16.40.</w:t>
-      </w:r>
-      <w:r>
-        <w:t>254</w:t>
-      </w:r>
-      <w:r>
-        <w:t>/24, para a má</w:t>
-      </w:r>
-      <w:r>
-        <w:t xml:space="preserve">quina </w:t>
-      </w:r>
-      <w:r>
-        <w:t>4</w:t>
-      </w:r>
-    </w:p>
-    <w:p>
-      <w:pPr>
-        <w:spacing w:line="240" w:lineRule="auto"/>
-      </w:pPr>
-      <w:r>
-        <w:t xml:space="preserve">$ </w:t>
+        <w:t xml:space="preserve"> a captar</w:t>
+      </w:r>
+    </w:p>
+    <w:p>
+      <w:pPr>
+        <w:rPr>
+          <w:b/>
+          <w:bCs/>
+          <w:lang w:val="en-US"/>
+        </w:rPr>
+      </w:pPr>
+      <w:r>
+        <w:rPr>
+          <w:b/>
+          <w:bCs/>
+          <w:lang w:val="en-US"/>
+        </w:rPr>
+        <w:t xml:space="preserve">2) What are the ARP packets and what are they used for? </w:t>
+      </w:r>
+    </w:p>
+    <w:p>
+      <w:r>
+        <w:t>ARP</w:t>
+      </w:r>
+      <w:r>
+        <w:t xml:space="preserve"> (</w:t>
       </w:r>
       <w:proofErr w:type="spellStart"/>
       <w:r>
+        <w:t>Address</w:t>
+      </w:r>
+      <w:proofErr w:type="spellEnd"/>
+      <w:r>
+        <w:t xml:space="preserve"> </w:t>
+      </w:r>
+      <w:proofErr w:type="spellStart"/>
+      <w:r>
+        <w:t>Resolution</w:t>
+      </w:r>
+      <w:proofErr w:type="spellEnd"/>
+      <w:r>
+        <w:t xml:space="preserve"> </w:t>
+      </w:r>
+      <w:proofErr w:type="spellStart"/>
+      <w:r>
+        <w:t>Protocol</w:t>
+      </w:r>
+      <w:proofErr w:type="spellEnd"/>
+      <w:r>
+        <w:t>)</w:t>
+      </w:r>
+      <w:r>
+        <w:t xml:space="preserve"> é um </w:t>
+      </w:r>
+      <w:r>
+        <w:t>protocol</w:t>
+      </w:r>
+      <w:r>
+        <w:t>o ou procedimento que tem como objetivo estabelecer e efetuar a ligação entre um endereço IP e um endereço MAC.</w:t>
+      </w:r>
+    </w:p>
+    <w:p>
+      <w:pPr>
+        <w:rPr>
+          <w:b/>
+          <w:bCs/>
+          <w:lang w:val="en-US"/>
+        </w:rPr>
+      </w:pPr>
+      <w:r>
+        <w:rPr>
+          <w:b/>
+          <w:bCs/>
+          <w:lang w:val="en-US"/>
+        </w:rPr>
+        <w:t>3) What are the MAC and IP addresses of ARP packets and why?</w:t>
+      </w:r>
+    </w:p>
+    <w:p>
+      <w:r>
+        <w:t>I</w:t>
+      </w:r>
+      <w:r>
+        <w:t xml:space="preserve">nicialmente são enviados 2 endereços de IP em Broadcast, que correspondem ao IP da máquina de destino e ao IP da máquina de origem, tendo como </w:t>
+      </w:r>
+      <w:proofErr w:type="spellStart"/>
+      <w:r>
+        <w:t>IPs</w:t>
+      </w:r>
+      <w:proofErr w:type="spellEnd"/>
+      <w:r>
+        <w:t xml:space="preserve">, respetivamente, </w:t>
+      </w:r>
+      <w:r>
+        <w:t>172.16.50.</w:t>
+      </w:r>
+      <w:r>
+        <w:t xml:space="preserve">254 (tux54) e </w:t>
+      </w:r>
+      <w:r>
+        <w:t>172.16.50.</w:t>
+      </w:r>
+      <w:r>
+        <w:t xml:space="preserve">1 (tux53), para a experiência efetuada na bancada 5. Estes </w:t>
+      </w:r>
+      <w:proofErr w:type="spellStart"/>
+      <w:r>
+        <w:t>IPs</w:t>
+      </w:r>
+      <w:proofErr w:type="spellEnd"/>
+      <w:r>
+        <w:t xml:space="preserve"> são enviados no mesmo pacote do tipo MAC. Depois como resposta a máquina tux54 envia através de um pacote do tipo ARP o seu endereço MAC, que no caso é: </w:t>
+      </w:r>
+      <w:r>
+        <w:t>00:21:5a:c3:78:70</w:t>
+      </w:r>
+      <w:r>
+        <w:t>.</w:t>
+      </w:r>
+    </w:p>
+    <w:p>
+      <w:pPr>
+        <w:rPr>
+          <w:b/>
+          <w:bCs/>
+          <w:lang w:val="en-US"/>
+        </w:rPr>
+      </w:pPr>
+      <w:r>
+        <w:rPr>
+          <w:b/>
+          <w:bCs/>
+          <w:lang w:val="en-US"/>
+        </w:rPr>
+        <w:t xml:space="preserve">4) What packets does the ping command generate? </w:t>
+      </w:r>
+    </w:p>
+    <w:p>
+      <w:r>
+        <w:t xml:space="preserve">Enquanto não for </w:t>
+      </w:r>
+      <w:r>
+        <w:t>obt</w:t>
+      </w:r>
+      <w:r>
+        <w:t>ido</w:t>
+      </w:r>
+      <w:r>
+        <w:t xml:space="preserve"> o e</w:t>
+      </w:r>
+      <w:r>
+        <w:t xml:space="preserve">ndereço MAC da máquina de destino, o comando </w:t>
+      </w:r>
+      <w:proofErr w:type="spellStart"/>
+      <w:r>
         <w:t>ping</w:t>
       </w:r>
       <w:proofErr w:type="spellEnd"/>
       <w:r>
+        <w:t xml:space="preserve"> gera pacotes do tipo ARP. </w:t>
+      </w:r>
+      <w:r>
+        <w:t>Depois de obter o endereço MAC da máquina de d</w:t>
+      </w:r>
+      <w:r>
+        <w:t xml:space="preserve">estino, o comando </w:t>
+      </w:r>
+      <w:proofErr w:type="spellStart"/>
+      <w:r>
+        <w:t>ping</w:t>
+      </w:r>
+      <w:proofErr w:type="spellEnd"/>
+      <w:r>
+        <w:t xml:space="preserve"> irá passar a gerar pacotes do tipo ICMP (Internet </w:t>
+      </w:r>
+      <w:proofErr w:type="spellStart"/>
+      <w:r>
+        <w:t>Control</w:t>
+      </w:r>
+      <w:proofErr w:type="spellEnd"/>
+      <w:r>
         <w:t xml:space="preserve"> </w:t>
       </w:r>
-      <w:r>
-        <w:t>172.16.40.1</w:t>
-      </w:r>
-      <w:r>
-        <w:t xml:space="preserve"> -c 5, para a máquina 4</w:t>
-      </w:r>
-    </w:p>
-    <w:p>
-      <w:pPr>
-        <w:spacing w:line="240" w:lineRule="auto"/>
-      </w:pPr>
-      <w:r>
-        <w:t xml:space="preserve">$ </w:t>
-      </w:r>
       <w:proofErr w:type="spellStart"/>
       <w:r>
-        <w:t>ping</w:t>
+        <w:t>Message</w:t>
       </w:r>
       <w:proofErr w:type="spellEnd"/>
       <w:r>
         <w:t xml:space="preserve"> </w:t>
       </w:r>
-      <w:r>
-        <w:t>172.16.40.</w:t>
-      </w:r>
-      <w:r>
-        <w:t>254</w:t>
-      </w:r>
-      <w:r>
-        <w:t xml:space="preserve"> -c 5, para a máquina </w:t>
-      </w:r>
-      <w:r>
-        <w:t>3</w:t>
-      </w:r>
-    </w:p>
-    <w:p>
-      <w:pPr>
-        <w:spacing w:line="240" w:lineRule="auto"/>
-      </w:pPr>
-      <w:r>
-        <w:t xml:space="preserve">$ </w:t>
-      </w:r>
       <w:proofErr w:type="spellStart"/>
       <w:r>
-        <w:t>arp</w:t>
+        <w:t>Protocol</w:t>
       </w:r>
       <w:proofErr w:type="spellEnd"/>
       <w:r>
-        <w:t xml:space="preserve"> -a </w:t>
-      </w:r>
-    </w:p>
-    <w:p>
-      <w:pPr>
-        <w:spacing w:line="240" w:lineRule="auto"/>
-      </w:pPr>
-      <w:r>
-        <w:t xml:space="preserve">$ </w:t>
+        <w:t>).</w:t>
+      </w:r>
+    </w:p>
+    <w:p>
+      <w:pPr>
+        <w:rPr>
+          <w:lang w:val="en-US"/>
+        </w:rPr>
+      </w:pPr>
+      <w:r>
+        <w:rPr>
+          <w:b/>
+          <w:bCs/>
+          <w:lang w:val="en-US"/>
+        </w:rPr>
+        <w:t xml:space="preserve">5) What are the MAC and IP addresses of the ping packets? </w:t>
+      </w:r>
+    </w:p>
+    <w:p>
+      <w:r>
+        <w:lastRenderedPageBreak/>
+        <w:t>Os endereços IP e MAC usados em pacotes são os das máquinas em comunicação</w:t>
+      </w:r>
+      <w:r>
+        <w:t>, ou seja, das máquinas tuxY3 e tuxY4.</w:t>
+      </w:r>
+    </w:p>
+    <w:p>
+      <w:pPr>
+        <w:rPr>
+          <w:b/>
+          <w:bCs/>
+          <w:lang w:val="en-US"/>
+        </w:rPr>
+      </w:pPr>
+      <w:r>
+        <w:rPr>
+          <w:b/>
+          <w:bCs/>
+          <w:lang w:val="en-US"/>
+        </w:rPr>
+        <w:t xml:space="preserve">6) How to determine if a receiving Ethernet frame is ARP, IP, ICMP? </w:t>
+      </w:r>
+    </w:p>
+    <w:p>
+      <w:r>
+        <w:t xml:space="preserve">Para determinar qual o tipo de protocolo que foi recebido basta </w:t>
+      </w:r>
+      <w:r>
+        <w:t>olhar para a coluna “</w:t>
       </w:r>
       <w:proofErr w:type="spellStart"/>
       <w:r>
-        <w:t>arp</w:t>
+        <w:t>Protocol</w:t>
       </w:r>
       <w:proofErr w:type="spellEnd"/>
       <w:r>
-        <w:t xml:space="preserve"> -d 172.16.40.254/24</w:t>
-      </w:r>
-    </w:p>
-    <w:p>
-      <w:pPr>
-        <w:spacing w:line="240" w:lineRule="auto"/>
-      </w:pPr>
-      <w:r>
-        <w:t xml:space="preserve">$ </w:t>
+        <w:t xml:space="preserve">” do </w:t>
       </w:r>
       <w:proofErr w:type="spellStart"/>
       <w:r>
-        <w:t>arp</w:t>
+        <w:t>Wireshark</w:t>
       </w:r>
       <w:proofErr w:type="spellEnd"/>
       <w:r>
-        <w:t xml:space="preserve"> -a</w:t>
-      </w:r>
-    </w:p>
-    <w:p>
-      <w:pPr>
-        <w:spacing w:line="240" w:lineRule="auto"/>
-      </w:pPr>
-      <w:r>
-        <w:t xml:space="preserve">$ </w:t>
+        <w:t xml:space="preserve"> e visualizar, ou ao inspecionar o </w:t>
       </w:r>
       <w:proofErr w:type="spellStart"/>
       <w:r>
-        <w:t>ping</w:t>
+        <w:t>header</w:t>
       </w:r>
       <w:proofErr w:type="spellEnd"/>
       <w:r>
+        <w:t xml:space="preserve"> de </w:t>
+      </w:r>
+      <w:proofErr w:type="spellStart"/>
+      <w:r>
+        <w:t>ethernet</w:t>
+      </w:r>
+      <w:proofErr w:type="spellEnd"/>
+      <w:r>
+        <w:t xml:space="preserve"> de um pacote (primeiros 2 bytes), conseguimos determinar qual foi o protocolo usado pelo pacote.</w:t>
+      </w:r>
+    </w:p>
+    <w:p>
+      <w:pPr>
+        <w:rPr>
+          <w:b/>
+          <w:bCs/>
+          <w:lang w:val="en-US"/>
+        </w:rPr>
+      </w:pPr>
+      <w:r>
+        <w:rPr>
+          <w:b/>
+          <w:bCs/>
+          <w:lang w:val="en-US"/>
+        </w:rPr>
+        <w:t xml:space="preserve">7) How to determine the length of a receiving frame? </w:t>
+      </w:r>
+    </w:p>
+    <w:p>
+      <w:r>
+        <w:t xml:space="preserve">O </w:t>
+      </w:r>
+      <w:proofErr w:type="spellStart"/>
+      <w:r>
+        <w:t>Wireshark</w:t>
+      </w:r>
+      <w:proofErr w:type="spellEnd"/>
+      <w:r>
+        <w:t xml:space="preserve"> apresenta uma c</w:t>
+      </w:r>
+      <w:r>
+        <w:t xml:space="preserve">oluna que nos indica o tamanho do </w:t>
+      </w:r>
+      <w:proofErr w:type="spellStart"/>
+      <w:r>
+        <w:t>frame</w:t>
+      </w:r>
+      <w:proofErr w:type="spellEnd"/>
+      <w:r>
+        <w:t xml:space="preserve"> recebido, em </w:t>
+      </w:r>
+      <w:r>
+        <w:t>bytes</w:t>
+      </w:r>
+      <w:r>
+        <w:t>.</w:t>
+      </w:r>
+    </w:p>
+    <w:p>
+      <w:pPr>
+        <w:rPr>
+          <w:b/>
+          <w:bCs/>
+          <w:lang w:val="en-US"/>
+        </w:rPr>
+      </w:pPr>
+      <w:r>
+        <w:rPr>
+          <w:b/>
+          <w:bCs/>
+          <w:lang w:val="en-US"/>
+        </w:rPr>
+        <w:t>8) What is the loopback interface and why is it important?</w:t>
+      </w:r>
+    </w:p>
+    <w:p>
+      <w:r>
+        <w:t xml:space="preserve">Uma interface </w:t>
+      </w:r>
+      <w:proofErr w:type="spellStart"/>
+      <w:r>
+        <w:t>loopback</w:t>
+      </w:r>
+      <w:proofErr w:type="spellEnd"/>
+      <w:r>
         <w:t xml:space="preserve"> </w:t>
       </w:r>
       <w:r>
-        <w:t>172.16.40.</w:t>
-      </w:r>
-      <w:r>
-        <w:t>254 -c 5, para a máquina 3</w:t>
-      </w:r>
-      <w:r>
-        <w:t xml:space="preserve"> com </w:t>
-      </w:r>
-      <w:proofErr w:type="spellStart"/>
-      <w:r>
-        <w:t>wireshark</w:t>
-      </w:r>
-      <w:proofErr w:type="spellEnd"/>
-      <w:r>
-        <w:t xml:space="preserve"> a captar</w:t>
-      </w:r>
-    </w:p>
-    <w:p>
-      <w:pPr>
-        <w:spacing w:line="240" w:lineRule="auto"/>
-      </w:pPr>
-    </w:p>
-    <w:p>
-      <w:pPr>
-        <w:rPr>
-          <w:b/>
-          <w:bCs/>
-          <w:lang w:val="en-US"/>
-        </w:rPr>
-      </w:pPr>
-      <w:r>
-        <w:rPr>
-          <w:b/>
-          <w:bCs/>
-          <w:lang w:val="en-US"/>
-        </w:rPr>
-        <w:t>2)</w:t>
-      </w:r>
-      <w:r>
-        <w:rPr>
-          <w:b/>
-          <w:bCs/>
-          <w:lang w:val="en-US"/>
-        </w:rPr>
-        <w:t xml:space="preserve"> What are the ARP packets and what are they used for? </w:t>
-      </w:r>
-    </w:p>
-    <w:p>
-      <w:r>
-        <w:t>ARP</w:t>
-      </w:r>
-      <w:r>
-        <w:t xml:space="preserve"> (</w:t>
-      </w:r>
-      <w:proofErr w:type="spellStart"/>
-      <w:r>
-        <w:t>Address</w:t>
-      </w:r>
-      <w:proofErr w:type="spellEnd"/>
-      <w:r>
-        <w:t xml:space="preserve"> </w:t>
-      </w:r>
-      <w:proofErr w:type="spellStart"/>
-      <w:r>
-        <w:t>Resolution</w:t>
-      </w:r>
-      <w:proofErr w:type="spellEnd"/>
-      <w:r>
-        <w:t xml:space="preserve"> </w:t>
-      </w:r>
-      <w:proofErr w:type="spellStart"/>
-      <w:r>
-        <w:t>Protocol</w:t>
-      </w:r>
-      <w:proofErr w:type="spellEnd"/>
-      <w:r>
-        <w:t>)</w:t>
-      </w:r>
-      <w:r>
-        <w:t xml:space="preserve"> é um </w:t>
-      </w:r>
-      <w:r>
-        <w:t>protocol</w:t>
-      </w:r>
-      <w:r>
-        <w:t>o ou procedimento que tem como objetivo estabelecer e efetuar a ligação entre um endereço IP e um endereço MAC.</w:t>
-      </w:r>
-    </w:p>
-    <w:p>
-      <w:pPr>
-        <w:spacing w:line="240" w:lineRule="auto"/>
-      </w:pPr>
-    </w:p>
-    <w:p>
-      <w:pPr>
-        <w:rPr>
-          <w:b/>
-          <w:bCs/>
-          <w:lang w:val="en-US"/>
-        </w:rPr>
-      </w:pPr>
-      <w:r>
-        <w:rPr>
-          <w:b/>
-          <w:bCs/>
-          <w:lang w:val="en-US"/>
-        </w:rPr>
-        <w:t>3)</w:t>
-      </w:r>
-      <w:r>
-        <w:rPr>
-          <w:b/>
-          <w:bCs/>
-          <w:lang w:val="en-US"/>
-        </w:rPr>
-        <w:t xml:space="preserve"> What are the MAC and IP addresses of ARP packets and why? </w:t>
-      </w:r>
-    </w:p>
-    <w:p>
-      <w:pPr>
-        <w:rPr>
-          <w:b/>
-          <w:bCs/>
-          <w:lang w:val="en-US"/>
-        </w:rPr>
-      </w:pPr>
-      <w:r>
-        <w:rPr>
-          <w:b/>
-          <w:bCs/>
-          <w:lang w:val="en-US"/>
-        </w:rPr>
-        <w:t>4)</w:t>
-      </w:r>
-      <w:r>
-        <w:rPr>
-          <w:b/>
-          <w:bCs/>
-          <w:lang w:val="en-US"/>
-        </w:rPr>
-        <w:t xml:space="preserve"> What packets does the ping command generate? </w:t>
-      </w:r>
-    </w:p>
-    <w:p>
-      <w:pPr>
-        <w:rPr>
-          <w:b/>
-          <w:bCs/>
-          <w:lang w:val="en-US"/>
-        </w:rPr>
-      </w:pPr>
-      <w:r>
-        <w:rPr>
-          <w:b/>
-          <w:bCs/>
-          <w:lang w:val="en-US"/>
-        </w:rPr>
-        <w:t>5)</w:t>
-      </w:r>
-      <w:r>
-        <w:rPr>
-          <w:b/>
-          <w:bCs/>
-          <w:lang w:val="en-US"/>
-        </w:rPr>
-        <w:t xml:space="preserve"> What are the MAC and IP addresses of the ping packets? </w:t>
-      </w:r>
-    </w:p>
-    <w:p>
-      <w:pPr>
-        <w:rPr>
-          <w:b/>
-          <w:bCs/>
-          <w:lang w:val="en-US"/>
-        </w:rPr>
-      </w:pPr>
-      <w:r>
-        <w:rPr>
-          <w:b/>
-          <w:bCs/>
-          <w:lang w:val="en-US"/>
-        </w:rPr>
-        <w:t>6)</w:t>
-      </w:r>
-      <w:r>
-        <w:rPr>
-          <w:b/>
-          <w:bCs/>
-          <w:lang w:val="en-US"/>
-        </w:rPr>
-        <w:t xml:space="preserve"> How to determine if a receiving Ethernet frame is ARP, IP, ICMP? </w:t>
-      </w:r>
-    </w:p>
-    <w:p>
-      <w:pPr>
-        <w:rPr>
-          <w:b/>
-          <w:bCs/>
-          <w:lang w:val="en-US"/>
-        </w:rPr>
-      </w:pPr>
-      <w:r>
-        <w:rPr>
-          <w:b/>
-          <w:bCs/>
-          <w:lang w:val="en-US"/>
-        </w:rPr>
-        <w:t>7)</w:t>
-      </w:r>
-      <w:r>
-        <w:rPr>
-          <w:b/>
-          <w:bCs/>
-          <w:lang w:val="en-US"/>
-        </w:rPr>
-        <w:t xml:space="preserve"> How to determine the length of a receiving frame? </w:t>
-      </w:r>
-    </w:p>
-    <w:p>
-      <w:pPr>
-        <w:rPr>
-          <w:b/>
-          <w:bCs/>
-          <w:lang w:val="en-US"/>
-        </w:rPr>
-      </w:pPr>
-      <w:r>
-        <w:rPr>
-          <w:b/>
-          <w:bCs/>
-          <w:lang w:val="en-US"/>
-        </w:rPr>
-        <w:t>8)</w:t>
-      </w:r>
-      <w:r>
-        <w:rPr>
-          <w:b/>
-          <w:bCs/>
-          <w:lang w:val="en-US"/>
-        </w:rPr>
-        <w:t xml:space="preserve"> What is the loopback interface and why is it important?</w:t>
-      </w:r>
-    </w:p>
-    <w:p>
-      <w:pPr>
-        <w:rPr>
-          <w:lang w:val="en-US"/>
-        </w:rPr>
-      </w:pPr>
-    </w:p>
-    <w:p>
-      <w:pPr>
-        <w:rPr>
-          <w:lang w:val="en-US"/>
-        </w:rPr>
-      </w:pPr>
-    </w:p>
-    <w:p>
-      <w:pPr>
-        <w:rPr>
-          <w:lang w:val="en-US"/>
-        </w:rPr>
-      </w:pPr>
-    </w:p>
-    <w:p>
-      <w:pPr>
-        <w:rPr>
-          <w:lang w:val="en-US"/>
-        </w:rPr>
-      </w:pPr>
-    </w:p>
+        <w:t xml:space="preserve">é uma interface virtual que </w:t>
+      </w:r>
+      <w:r>
+        <w:t>permite à máquina receber respostas dela mesma. Esta interface é usada para verificar periodicamente se as ligações da rede estão configuradas como pretendemos.</w:t>
+      </w:r>
+    </w:p>
+    <w:p/>
     <w:p>
       <w:pPr>
         <w:pStyle w:val="Heading2"/>
@@ -2810,16 +2939,49 @@
           <w:b/>
           <w:bCs/>
           <w:color w:val="auto"/>
+          <w:lang w:val="en-US"/>
         </w:rPr>
       </w:pPr>
       <w:bookmarkStart w:id="8" w:name="_Toc152622319"/>
+      <w:proofErr w:type="spellStart"/>
       <w:r>
         <w:rPr>
           <w:b/>
           <w:bCs/>
           <w:color w:val="auto"/>
-        </w:rPr>
-        <w:t xml:space="preserve">Experiência 2 – Implementar </w:t>
+          <w:lang w:val="en-US"/>
+        </w:rPr>
+        <w:t>Experiência</w:t>
+      </w:r>
+      <w:proofErr w:type="spellEnd"/>
+      <w:r>
+        <w:rPr>
+          <w:b/>
+          <w:bCs/>
+          <w:color w:val="auto"/>
+          <w:lang w:val="en-US"/>
+        </w:rPr>
+        <w:t xml:space="preserve"> 2 – </w:t>
+      </w:r>
+      <w:proofErr w:type="spellStart"/>
+      <w:r>
+        <w:rPr>
+          <w:b/>
+          <w:bCs/>
+          <w:color w:val="auto"/>
+          <w:lang w:val="en-US"/>
+        </w:rPr>
+        <w:t>Implementar</w:t>
+      </w:r>
+      <w:proofErr w:type="spellEnd"/>
+      <w:r>
+        <w:rPr>
+          <w:b/>
+          <w:bCs/>
+          <w:color w:val="auto"/>
+          <w:lang w:val="en-US"/>
+        </w:rPr>
+        <w:t xml:space="preserve"> </w:t>
       </w:r>
       <w:r>
         <w:rPr>
@@ -2828,6 +2990,7 @@
           <w:i/>
           <w:iCs/>
           <w:color w:val="auto"/>
+          <w:lang w:val="en-US"/>
         </w:rPr>
         <w:t xml:space="preserve">bridges </w:t>
       </w:r>
@@ -2836,57 +2999,1016 @@
           <w:b/>
           <w:bCs/>
           <w:color w:val="auto"/>
-        </w:rPr>
-        <w:t xml:space="preserve">num </w:t>
+          <w:lang w:val="en-US"/>
+        </w:rPr>
+        <w:t>num switch</w:t>
+      </w:r>
+      <w:bookmarkEnd w:id="8"/>
+    </w:p>
+    <w:p>
+      <w:pPr>
+        <w:rPr>
+          <w:sz w:val="2"/>
+          <w:szCs w:val="2"/>
+          <w:lang w:val="en-US"/>
+        </w:rPr>
+      </w:pPr>
+    </w:p>
+    <w:p>
+      <w:pPr>
+        <w:rPr>
+          <w:b/>
+          <w:bCs/>
+          <w:lang w:val="en-US"/>
+        </w:rPr>
+      </w:pPr>
+      <w:r>
+        <w:rPr>
+          <w:b/>
+          <w:bCs/>
+          <w:lang w:val="en-US"/>
+        </w:rPr>
+        <w:t xml:space="preserve">1) How to configure bridgeY0? </w:t>
+      </w:r>
+    </w:p>
+    <w:p>
+      <w:pPr>
+        <w:spacing w:line="240" w:lineRule="auto"/>
+      </w:pPr>
+      <w:r>
+        <w:t>P</w:t>
+      </w:r>
+      <w:r>
+        <w:t xml:space="preserve">ara configurar uma bridge, primeiro temos de a criar, de modo a pudermos então depois configurá-la de modo a criar uma </w:t>
       </w:r>
       <w:proofErr w:type="spellStart"/>
       <w:r>
+        <w:t>subrede</w:t>
+      </w:r>
+      <w:proofErr w:type="spellEnd"/>
+      <w:r>
+        <w:t xml:space="preserve"> que irá conter o tuxY3 e tuxY4. Após a sua criação eliminamos as configurações </w:t>
+      </w:r>
+      <w:proofErr w:type="spellStart"/>
+      <w:r>
+        <w:t>default</w:t>
+      </w:r>
+      <w:proofErr w:type="spellEnd"/>
+      <w:r>
+        <w:t xml:space="preserve"> atribuídas pelo </w:t>
+      </w:r>
+      <w:proofErr w:type="spellStart"/>
+      <w:r>
+        <w:t>switch</w:t>
+      </w:r>
+      <w:proofErr w:type="spellEnd"/>
+      <w:r>
+        <w:t xml:space="preserve"> aquando da criação da bridge, de modo a pudermos configurá-la como é suposto. Os comandos para fazer a configuração são os seguintes (M e N representam o número da porta do </w:t>
+      </w:r>
+      <w:proofErr w:type="spellStart"/>
+      <w:r>
+        <w:t>switch</w:t>
+      </w:r>
+      <w:proofErr w:type="spellEnd"/>
+      <w:r>
+        <w:t xml:space="preserve"> aonde os </w:t>
+      </w:r>
+      <w:proofErr w:type="spellStart"/>
+      <w:r>
+        <w:t>tuxs</w:t>
+      </w:r>
+      <w:proofErr w:type="spellEnd"/>
+      <w:r>
+        <w:t xml:space="preserve"> estão ligados):</w:t>
+      </w:r>
+    </w:p>
+    <w:p>
+      <w:pPr>
+        <w:spacing w:line="240" w:lineRule="auto"/>
+        <w:rPr>
+          <w:lang w:val="en-US"/>
+        </w:rPr>
+      </w:pPr>
+      <w:r>
+        <w:rPr>
+          <w:lang w:val="en-US"/>
+        </w:rPr>
+        <w:t>&gt; /interface bridge add name=bridge</w:t>
+      </w:r>
+      <w:r>
+        <w:rPr>
+          <w:lang w:val="en-US"/>
+        </w:rPr>
+        <w:t>Y</w:t>
+      </w:r>
+      <w:r>
+        <w:rPr>
+          <w:lang w:val="en-US"/>
+        </w:rPr>
+        <w:t>0</w:t>
+      </w:r>
+    </w:p>
+    <w:p>
+      <w:pPr>
+        <w:spacing w:line="240" w:lineRule="auto"/>
+        <w:rPr>
+          <w:lang w:val="en-US"/>
+        </w:rPr>
+      </w:pPr>
+      <w:r>
+        <w:rPr>
+          <w:lang w:val="en-US"/>
+        </w:rPr>
+        <w:t xml:space="preserve">&gt; /interface bridge port </w:t>
+      </w:r>
+      <w:proofErr w:type="gramStart"/>
+      <w:r>
+        <w:rPr>
+          <w:lang w:val="en-US"/>
+        </w:rPr>
+        <w:t>remove</w:t>
+      </w:r>
+      <w:proofErr w:type="gramEnd"/>
+      <w:r>
+        <w:rPr>
+          <w:lang w:val="en-US"/>
+        </w:rPr>
+        <w:t xml:space="preserve"> [find interface=</w:t>
+      </w:r>
+      <w:proofErr w:type="spellStart"/>
+      <w:r>
+        <w:rPr>
+          <w:lang w:val="en-US"/>
+        </w:rPr>
+        <w:t>ether</w:t>
+      </w:r>
+      <w:r>
+        <w:rPr>
+          <w:lang w:val="en-US"/>
+        </w:rPr>
+        <w:t>M</w:t>
+      </w:r>
+      <w:proofErr w:type="spellEnd"/>
+      <w:r>
+        <w:rPr>
+          <w:lang w:val="en-US"/>
+        </w:rPr>
+        <w:t xml:space="preserve">] </w:t>
+      </w:r>
+    </w:p>
+    <w:p>
+      <w:pPr>
+        <w:spacing w:line="240" w:lineRule="auto"/>
+        <w:rPr>
+          <w:lang w:val="en-US"/>
+        </w:rPr>
+      </w:pPr>
+      <w:r>
+        <w:rPr>
+          <w:lang w:val="en-US"/>
+        </w:rPr>
+        <w:t xml:space="preserve">&gt; /interface bridge port </w:t>
+      </w:r>
+      <w:proofErr w:type="gramStart"/>
+      <w:r>
+        <w:rPr>
+          <w:lang w:val="en-US"/>
+        </w:rPr>
+        <w:t>remove</w:t>
+      </w:r>
+      <w:proofErr w:type="gramEnd"/>
+      <w:r>
+        <w:rPr>
+          <w:lang w:val="en-US"/>
+        </w:rPr>
+        <w:t xml:space="preserve"> [find interface=</w:t>
+      </w:r>
+      <w:proofErr w:type="spellStart"/>
+      <w:r>
+        <w:rPr>
+          <w:lang w:val="en-US"/>
+        </w:rPr>
+        <w:t>ether</w:t>
+      </w:r>
+      <w:r>
+        <w:rPr>
+          <w:lang w:val="en-US"/>
+        </w:rPr>
+        <w:t>N</w:t>
+      </w:r>
+      <w:proofErr w:type="spellEnd"/>
+      <w:r>
+        <w:rPr>
+          <w:lang w:val="en-US"/>
+        </w:rPr>
+        <w:t xml:space="preserve">] </w:t>
+      </w:r>
+    </w:p>
+    <w:p>
+      <w:pPr>
+        <w:spacing w:line="240" w:lineRule="auto"/>
+        <w:rPr>
+          <w:lang w:val="en-US"/>
+        </w:rPr>
+      </w:pPr>
+      <w:r>
+        <w:rPr>
+          <w:lang w:val="en-US"/>
+        </w:rPr>
+        <w:t>&gt; /interface bridge port add bridge=bridge</w:t>
+      </w:r>
+      <w:r>
+        <w:rPr>
+          <w:lang w:val="en-US"/>
+        </w:rPr>
+        <w:t>Y</w:t>
+      </w:r>
+      <w:r>
+        <w:rPr>
+          <w:lang w:val="en-US"/>
+        </w:rPr>
+        <w:t>0 interface=</w:t>
+      </w:r>
+      <w:proofErr w:type="spellStart"/>
+      <w:r>
+        <w:rPr>
+          <w:lang w:val="en-US"/>
+        </w:rPr>
+        <w:t>ether</w:t>
+      </w:r>
+      <w:r>
+        <w:rPr>
+          <w:lang w:val="en-US"/>
+        </w:rPr>
+        <w:t>M</w:t>
+      </w:r>
+      <w:proofErr w:type="spellEnd"/>
+    </w:p>
+    <w:p>
+      <w:pPr>
+        <w:spacing w:line="240" w:lineRule="auto"/>
+        <w:rPr>
+          <w:lang w:val="en-US"/>
+        </w:rPr>
+      </w:pPr>
+      <w:r>
+        <w:rPr>
+          <w:lang w:val="en-US"/>
+        </w:rPr>
+        <w:t>&gt; /interface bridge port add bridge=bridge</w:t>
+      </w:r>
+      <w:r>
+        <w:rPr>
+          <w:lang w:val="en-US"/>
+        </w:rPr>
+        <w:t>Y</w:t>
+      </w:r>
+      <w:r>
+        <w:rPr>
+          <w:lang w:val="en-US"/>
+        </w:rPr>
+        <w:t>0 interface=</w:t>
+      </w:r>
+      <w:proofErr w:type="spellStart"/>
+      <w:r>
+        <w:rPr>
+          <w:lang w:val="en-US"/>
+        </w:rPr>
+        <w:t>ether</w:t>
+      </w:r>
+      <w:r>
+        <w:rPr>
+          <w:lang w:val="en-US"/>
+        </w:rPr>
+        <w:t>N</w:t>
+      </w:r>
+      <w:proofErr w:type="spellEnd"/>
+      <w:r>
+        <w:rPr>
+          <w:lang w:val="en-US"/>
+        </w:rPr>
+        <w:t xml:space="preserve"> </w:t>
+      </w:r>
+    </w:p>
+    <w:p>
+      <w:pPr>
+        <w:rPr>
+          <w:b/>
+          <w:bCs/>
+          <w:lang w:val="en-US"/>
+        </w:rPr>
+      </w:pPr>
+      <w:r>
+        <w:rPr>
+          <w:b/>
+          <w:bCs/>
+          <w:lang w:val="en-US"/>
+        </w:rPr>
+        <w:t xml:space="preserve">2) How many broadcast domains are there? </w:t>
+      </w:r>
+      <w:r>
+        <w:rPr>
+          <w:b/>
+          <w:bCs/>
+          <w:lang w:val="en-US"/>
+        </w:rPr>
+        <w:t>How can you conclude it from the logs?</w:t>
+      </w:r>
+    </w:p>
+    <w:p>
+      <w:r>
+        <w:t>N</w:t>
+      </w:r>
+      <w:r>
+        <w:t xml:space="preserve">o final das </w:t>
+      </w:r>
+    </w:p>
+    <w:p>
+      <w:r>
+        <w:t xml:space="preserve">Existem dois domínios de </w:t>
+      </w:r>
+      <w:proofErr w:type="spellStart"/>
+      <w:r>
+        <w:t>broadcast</w:t>
+      </w:r>
+      <w:proofErr w:type="spellEnd"/>
+      <w:r>
+        <w:t xml:space="preserve"> pois existem duas bridges implementadas. Analisando os </w:t>
+      </w:r>
+      <w:proofErr w:type="spellStart"/>
+      <w:r>
+        <w:t>logs</w:t>
+      </w:r>
+      <w:proofErr w:type="spellEnd"/>
+      <w:r>
+        <w:t xml:space="preserve">, reparamos que o </w:t>
+      </w:r>
+      <w:proofErr w:type="spellStart"/>
+      <w:r>
+        <w:t>ping</w:t>
+      </w:r>
+      <w:proofErr w:type="spellEnd"/>
+      <w:r>
+        <w:t xml:space="preserve"> do Tux53 conseguiu resposta do </w:t>
+      </w:r>
+      <w:proofErr w:type="gramStart"/>
+      <w:r>
+        <w:t>Tux54</w:t>
+      </w:r>
+      <w:proofErr w:type="gramEnd"/>
+      <w:r>
+        <w:t xml:space="preserve"> mas não do Tux52, pois estão inseridos em duas bridges diferentes.</w:t>
+      </w:r>
+    </w:p>
+    <w:p>
+      <w:pPr>
+        <w:pStyle w:val="Heading2"/>
         <w:rPr>
           <w:b/>
           <w:bCs/>
           <w:color w:val="auto"/>
         </w:rPr>
-        <w:t>switch</w:t>
-      </w:r>
-      <w:bookmarkEnd w:id="8"/>
+      </w:pPr>
+      <w:bookmarkStart w:id="9" w:name="_Toc152622320"/>
+      <w:r>
+        <w:rPr>
+          <w:b/>
+          <w:bCs/>
+          <w:color w:val="auto"/>
+        </w:rPr>
+        <w:t>Experiência 3 – Configurar um router em Linux</w:t>
+      </w:r>
+      <w:bookmarkEnd w:id="9"/>
+    </w:p>
+    <w:p>
+      <w:pPr>
+        <w:rPr>
+          <w:b/>
+          <w:bCs/>
+          <w:lang w:val="en-US"/>
+        </w:rPr>
+      </w:pPr>
+      <w:r>
+        <w:rPr>
+          <w:b/>
+          <w:bCs/>
+          <w:lang w:val="en-US"/>
+        </w:rPr>
+        <w:t xml:space="preserve">1)  What are the commands required to configure this experience? </w:t>
+      </w:r>
+    </w:p>
+    <w:p>
+      <w:r>
+        <w:t>Para além dos comandos usados para configurar as experiências an</w:t>
+      </w:r>
+      <w:r>
+        <w:t>teriores, são usados os seguintes comandos para configurar esta experiência:</w:t>
+      </w:r>
+    </w:p>
+    <w:p>
+      <w:pPr>
+        <w:spacing w:line="240" w:lineRule="auto"/>
+        <w:rPr>
+          <w:lang w:val="en-US"/>
+        </w:rPr>
+      </w:pPr>
+      <w:r>
+        <w:rPr>
+          <w:lang w:val="en-US"/>
+        </w:rPr>
+        <w:lastRenderedPageBreak/>
+        <w:t xml:space="preserve">    </w:t>
+      </w:r>
+      <w:r>
+        <w:rPr>
+          <w:lang w:val="en-US"/>
+        </w:rPr>
+        <w:t xml:space="preserve">$ </w:t>
+      </w:r>
+      <w:proofErr w:type="spellStart"/>
+      <w:r>
+        <w:rPr>
+          <w:lang w:val="en-US"/>
+        </w:rPr>
+        <w:t>ifconfig</w:t>
+      </w:r>
       <w:proofErr w:type="spellEnd"/>
-    </w:p>
-    <w:p>
-      <w:pPr>
-        <w:rPr>
-          <w:lang w:val="en-US"/>
-        </w:rPr>
-      </w:pPr>
-      <w:r>
-        <w:rPr>
-          <w:lang w:val="en-US"/>
-        </w:rPr>
-        <w:t xml:space="preserve">1) </w:t>
-      </w:r>
-      <w:r>
-        <w:rPr>
-          <w:lang w:val="en-US"/>
-        </w:rPr>
-        <w:t xml:space="preserve">How to configure bridgeY0? </w:t>
-      </w:r>
-    </w:p>
-    <w:p>
-      <w:pPr>
-        <w:rPr>
-          <w:lang w:val="en-US"/>
-        </w:rPr>
-      </w:pPr>
-      <w:r>
-        <w:rPr>
-          <w:lang w:val="en-US"/>
-        </w:rPr>
-        <w:t>2)</w:t>
-      </w:r>
-      <w:r>
-        <w:rPr>
-          <w:lang w:val="en-US"/>
-        </w:rPr>
-        <w:t xml:space="preserve"> How many broadcast domains are there? How can you conclude it from the logs?</w:t>
+      <w:r>
+        <w:rPr>
+          <w:lang w:val="en-US"/>
+        </w:rPr>
+        <w:t xml:space="preserve"> eth1 up</w:t>
+      </w:r>
+    </w:p>
+    <w:p>
+      <w:pPr>
+        <w:spacing w:line="240" w:lineRule="auto"/>
+        <w:rPr>
+          <w:lang w:val="en-US"/>
+        </w:rPr>
+      </w:pPr>
+      <w:r>
+        <w:rPr>
+          <w:lang w:val="en-US"/>
+        </w:rPr>
+        <w:t xml:space="preserve">    </w:t>
+      </w:r>
+      <w:r>
+        <w:rPr>
+          <w:lang w:val="en-US"/>
+        </w:rPr>
+        <w:t xml:space="preserve">$ </w:t>
+      </w:r>
+      <w:proofErr w:type="spellStart"/>
+      <w:r>
+        <w:rPr>
+          <w:lang w:val="en-US"/>
+        </w:rPr>
+        <w:t>ifconfig</w:t>
+      </w:r>
+      <w:proofErr w:type="spellEnd"/>
+      <w:r>
+        <w:rPr>
+          <w:lang w:val="en-US"/>
+        </w:rPr>
+        <w:t xml:space="preserve"> eth1 172.16.51.253/24</w:t>
+      </w:r>
+    </w:p>
+    <w:p>
+      <w:pPr>
+        <w:spacing w:line="240" w:lineRule="auto"/>
+        <w:rPr>
+          <w:lang w:val="en-US"/>
+        </w:rPr>
+      </w:pPr>
+      <w:r>
+        <w:rPr>
+          <w:lang w:val="en-US"/>
+        </w:rPr>
+        <w:t xml:space="preserve">    </w:t>
+      </w:r>
+      <w:proofErr w:type="gramStart"/>
+      <w:r>
+        <w:rPr>
+          <w:lang w:val="en-US"/>
+        </w:rPr>
+        <w:t xml:space="preserve">&gt; </w:t>
+      </w:r>
+      <w:r>
+        <w:rPr>
+          <w:lang w:val="en-US"/>
+        </w:rPr>
+        <w:t xml:space="preserve"> </w:t>
+      </w:r>
+      <w:r>
+        <w:rPr>
+          <w:lang w:val="en-US"/>
+        </w:rPr>
+        <w:t>/</w:t>
+      </w:r>
+      <w:proofErr w:type="gramEnd"/>
+      <w:r>
+        <w:rPr>
+          <w:lang w:val="en-US"/>
+        </w:rPr>
+        <w:t>interface bridge port remove [find interface=ether4]</w:t>
+      </w:r>
+    </w:p>
+    <w:p>
+      <w:pPr>
+        <w:spacing w:line="240" w:lineRule="auto"/>
+        <w:rPr>
+          <w:lang w:val="en-US"/>
+        </w:rPr>
+      </w:pPr>
+      <w:r>
+        <w:rPr>
+          <w:lang w:val="en-US"/>
+        </w:rPr>
+        <w:t xml:space="preserve">    </w:t>
+      </w:r>
+      <w:r>
+        <w:rPr>
+          <w:lang w:val="en-US"/>
+        </w:rPr>
+        <w:t>&gt;</w:t>
+      </w:r>
+      <w:r>
+        <w:rPr>
+          <w:lang w:val="en-US"/>
+        </w:rPr>
+        <w:t xml:space="preserve"> </w:t>
+      </w:r>
+      <w:r>
+        <w:rPr>
+          <w:lang w:val="en-US"/>
+        </w:rPr>
+        <w:t>/interface bridge port add bridge=bridge51 interface=ether4</w:t>
+      </w:r>
+    </w:p>
+    <w:p>
+      <w:pPr>
+        <w:spacing w:line="240" w:lineRule="auto"/>
+        <w:rPr>
+          <w:lang w:val="en-US"/>
+        </w:rPr>
+      </w:pPr>
+      <w:r>
+        <w:rPr>
+          <w:lang w:val="en-US"/>
+        </w:rPr>
+        <w:t xml:space="preserve">    $ </w:t>
+      </w:r>
+      <w:proofErr w:type="gramStart"/>
+      <w:r>
+        <w:rPr>
+          <w:lang w:val="en-US"/>
+        </w:rPr>
+        <w:t>sysctlnet.ipv4.ip</w:t>
+      </w:r>
+      <w:proofErr w:type="gramEnd"/>
+      <w:r>
+        <w:rPr>
+          <w:lang w:val="en-US"/>
+        </w:rPr>
+        <w:t>_forward=1</w:t>
+      </w:r>
+    </w:p>
+    <w:p>
+      <w:pPr>
+        <w:spacing w:line="240" w:lineRule="auto"/>
+        <w:rPr>
+          <w:lang w:val="en-US"/>
+        </w:rPr>
+      </w:pPr>
+      <w:r>
+        <w:rPr>
+          <w:b/>
+          <w:bCs/>
+          <w:lang w:val="en-US"/>
+        </w:rPr>
+        <w:t xml:space="preserve">    </w:t>
+      </w:r>
+      <w:r>
+        <w:rPr>
+          <w:lang w:val="en-US"/>
+        </w:rPr>
+        <w:t xml:space="preserve">$ </w:t>
+      </w:r>
+      <w:proofErr w:type="gramStart"/>
+      <w:r>
+        <w:rPr>
+          <w:lang w:val="en-US"/>
+        </w:rPr>
+        <w:t>sysctlnet.ipv4.icmp</w:t>
+      </w:r>
+      <w:proofErr w:type="gramEnd"/>
+      <w:r>
+        <w:rPr>
+          <w:lang w:val="en-US"/>
+        </w:rPr>
+        <w:t>_echo_ignore_broadcasts=0</w:t>
+      </w:r>
+    </w:p>
+    <w:p>
+      <w:pPr>
+        <w:spacing w:line="240" w:lineRule="auto"/>
+        <w:rPr>
+          <w:lang w:val="en-US"/>
+        </w:rPr>
+      </w:pPr>
+      <w:r>
+        <w:rPr>
+          <w:lang w:val="en-US"/>
+        </w:rPr>
+        <w:t xml:space="preserve">    </w:t>
+      </w:r>
+      <w:r>
+        <w:rPr>
+          <w:lang w:val="en-US"/>
+        </w:rPr>
+        <w:t xml:space="preserve">$ </w:t>
+      </w:r>
+      <w:r>
+        <w:rPr>
+          <w:lang w:val="en-US"/>
+        </w:rPr>
+        <w:t>route add -</w:t>
+      </w:r>
+      <w:proofErr w:type="gramStart"/>
+      <w:r>
+        <w:rPr>
+          <w:lang w:val="en-US"/>
+        </w:rPr>
+        <w:t>net  172.16.50.0</w:t>
+      </w:r>
+      <w:proofErr w:type="gramEnd"/>
+      <w:r>
+        <w:rPr>
+          <w:lang w:val="en-US"/>
+        </w:rPr>
+        <w:t xml:space="preserve">/24 </w:t>
+      </w:r>
+      <w:proofErr w:type="spellStart"/>
+      <w:r>
+        <w:rPr>
+          <w:lang w:val="en-US"/>
+        </w:rPr>
+        <w:t>gw</w:t>
+      </w:r>
+      <w:proofErr w:type="spellEnd"/>
+      <w:r>
+        <w:rPr>
+          <w:lang w:val="en-US"/>
+        </w:rPr>
+        <w:t xml:space="preserve"> 172.16.</w:t>
+      </w:r>
+      <w:r>
+        <w:rPr>
+          <w:lang w:val="en-US"/>
+        </w:rPr>
+        <w:t>Y</w:t>
+      </w:r>
+      <w:r>
+        <w:rPr>
+          <w:lang w:val="en-US"/>
+        </w:rPr>
+        <w:t xml:space="preserve">1.253 </w:t>
+      </w:r>
+    </w:p>
+    <w:p>
+      <w:pPr>
+        <w:spacing w:line="240" w:lineRule="auto"/>
+        <w:rPr>
+          <w:lang w:val="en-US"/>
+        </w:rPr>
+      </w:pPr>
+      <w:r>
+        <w:rPr>
+          <w:lang w:val="en-US"/>
+        </w:rPr>
+        <w:t xml:space="preserve">   </w:t>
+      </w:r>
+      <w:r>
+        <w:rPr>
+          <w:lang w:val="en-US"/>
+        </w:rPr>
+        <w:t xml:space="preserve"> </w:t>
+      </w:r>
+      <w:proofErr w:type="gramStart"/>
+      <w:r>
+        <w:rPr>
+          <w:lang w:val="en-US"/>
+        </w:rPr>
+        <w:t xml:space="preserve">$ </w:t>
+      </w:r>
+      <w:r>
+        <w:rPr>
+          <w:lang w:val="en-US"/>
+        </w:rPr>
+        <w:t xml:space="preserve"> route</w:t>
+      </w:r>
+      <w:proofErr w:type="gramEnd"/>
+      <w:r>
+        <w:rPr>
+          <w:lang w:val="en-US"/>
+        </w:rPr>
+        <w:t xml:space="preserve"> add -net  172.16.51.0/24 </w:t>
+      </w:r>
+      <w:proofErr w:type="spellStart"/>
+      <w:r>
+        <w:rPr>
+          <w:lang w:val="en-US"/>
+        </w:rPr>
+        <w:t>gw</w:t>
+      </w:r>
+      <w:proofErr w:type="spellEnd"/>
+      <w:r>
+        <w:rPr>
+          <w:lang w:val="en-US"/>
+        </w:rPr>
+        <w:t xml:space="preserve"> 172.16.</w:t>
+      </w:r>
+      <w:r>
+        <w:rPr>
+          <w:lang w:val="en-US"/>
+        </w:rPr>
+        <w:t>Y</w:t>
+      </w:r>
+      <w:r>
+        <w:rPr>
+          <w:lang w:val="en-US"/>
+        </w:rPr>
+        <w:t xml:space="preserve">0.254 </w:t>
+      </w:r>
+    </w:p>
+    <w:p>
+      <w:pPr>
+        <w:spacing w:line="240" w:lineRule="auto"/>
+        <w:rPr>
+          <w:lang w:val="en-US"/>
+        </w:rPr>
+      </w:pPr>
+      <w:r>
+        <w:rPr>
+          <w:lang w:val="en-US"/>
+        </w:rPr>
+        <w:t xml:space="preserve">    </w:t>
+      </w:r>
+      <w:r>
+        <w:rPr>
+          <w:lang w:val="en-US"/>
+        </w:rPr>
+        <w:t xml:space="preserve">$ </w:t>
+      </w:r>
+      <w:proofErr w:type="spellStart"/>
+      <w:r>
+        <w:rPr>
+          <w:lang w:val="en-US"/>
+        </w:rPr>
+        <w:t>arp</w:t>
+      </w:r>
+      <w:proofErr w:type="spellEnd"/>
+      <w:r>
+        <w:rPr>
+          <w:lang w:val="en-US"/>
+        </w:rPr>
+        <w:t xml:space="preserve"> -d 172.16.</w:t>
+      </w:r>
+      <w:r>
+        <w:rPr>
+          <w:lang w:val="en-US"/>
+        </w:rPr>
+        <w:t>Y</w:t>
+      </w:r>
+      <w:r>
+        <w:rPr>
+          <w:lang w:val="en-US"/>
+        </w:rPr>
+        <w:t xml:space="preserve">0.1 </w:t>
+      </w:r>
+    </w:p>
+    <w:p>
+      <w:pPr>
+        <w:spacing w:line="240" w:lineRule="auto"/>
+        <w:rPr>
+          <w:lang w:val="en-US"/>
+        </w:rPr>
+      </w:pPr>
+      <w:r>
+        <w:rPr>
+          <w:lang w:val="en-US"/>
+        </w:rPr>
+        <w:t xml:space="preserve">    </w:t>
+      </w:r>
+      <w:r>
+        <w:rPr>
+          <w:lang w:val="en-US"/>
+        </w:rPr>
+        <w:t xml:space="preserve">$ </w:t>
+      </w:r>
+      <w:proofErr w:type="spellStart"/>
+      <w:r>
+        <w:rPr>
+          <w:lang w:val="en-US"/>
+        </w:rPr>
+        <w:t>arp</w:t>
+      </w:r>
+      <w:proofErr w:type="spellEnd"/>
+      <w:r>
+        <w:rPr>
+          <w:lang w:val="en-US"/>
+        </w:rPr>
+        <w:t xml:space="preserve"> -d 172.16.</w:t>
+      </w:r>
+      <w:r>
+        <w:rPr>
+          <w:lang w:val="en-US"/>
+        </w:rPr>
+        <w:t>Y</w:t>
+      </w:r>
+      <w:r>
+        <w:rPr>
+          <w:lang w:val="en-US"/>
+        </w:rPr>
+        <w:t xml:space="preserve">1.1 </w:t>
+      </w:r>
+    </w:p>
+    <w:p>
+      <w:pPr>
+        <w:spacing w:line="240" w:lineRule="auto"/>
+        <w:rPr>
+          <w:lang w:val="en-US"/>
+        </w:rPr>
+      </w:pPr>
+      <w:r>
+        <w:rPr>
+          <w:lang w:val="en-US"/>
+        </w:rPr>
+        <w:t xml:space="preserve">    </w:t>
+      </w:r>
+      <w:r>
+        <w:rPr>
+          <w:lang w:val="en-US"/>
+        </w:rPr>
+        <w:t xml:space="preserve">$ </w:t>
+      </w:r>
+      <w:proofErr w:type="spellStart"/>
+      <w:r>
+        <w:rPr>
+          <w:lang w:val="en-US"/>
+        </w:rPr>
+        <w:t>arp</w:t>
+      </w:r>
+      <w:proofErr w:type="spellEnd"/>
+      <w:r>
+        <w:rPr>
+          <w:lang w:val="en-US"/>
+        </w:rPr>
+        <w:t xml:space="preserve"> -d 172.16.</w:t>
+      </w:r>
+      <w:r>
+        <w:rPr>
+          <w:lang w:val="en-US"/>
+        </w:rPr>
+        <w:t>Y</w:t>
+      </w:r>
+      <w:r>
+        <w:rPr>
+          <w:lang w:val="en-US"/>
+        </w:rPr>
+        <w:t>1.253</w:t>
+      </w:r>
+    </w:p>
+    <w:p>
+      <w:pPr>
+        <w:spacing w:line="240" w:lineRule="auto"/>
+        <w:rPr>
+          <w:lang w:val="en-US"/>
+        </w:rPr>
+      </w:pPr>
+      <w:r>
+        <w:rPr>
+          <w:lang w:val="en-US"/>
+        </w:rPr>
+        <w:t xml:space="preserve">    </w:t>
+      </w:r>
+      <w:r>
+        <w:rPr>
+          <w:lang w:val="en-US"/>
+        </w:rPr>
+        <w:t xml:space="preserve">$ </w:t>
+      </w:r>
+      <w:proofErr w:type="spellStart"/>
+      <w:r>
+        <w:rPr>
+          <w:lang w:val="en-US"/>
+        </w:rPr>
+        <w:t>arp</w:t>
+      </w:r>
+      <w:proofErr w:type="spellEnd"/>
+      <w:r>
+        <w:rPr>
+          <w:lang w:val="en-US"/>
+        </w:rPr>
+        <w:t xml:space="preserve"> -d 172.16.</w:t>
+      </w:r>
+      <w:r>
+        <w:rPr>
+          <w:lang w:val="en-US"/>
+        </w:rPr>
+        <w:t>Y</w:t>
+      </w:r>
+      <w:r>
+        <w:rPr>
+          <w:lang w:val="en-US"/>
+        </w:rPr>
+        <w:t xml:space="preserve">0.254 </w:t>
+      </w:r>
+    </w:p>
+    <w:p>
+      <w:pPr>
+        <w:rPr>
+          <w:b/>
+          <w:bCs/>
+          <w:lang w:val="en-US"/>
+        </w:rPr>
+      </w:pPr>
+      <w:r>
+        <w:rPr>
+          <w:b/>
+          <w:bCs/>
+          <w:lang w:val="en-US"/>
+        </w:rPr>
+        <w:t xml:space="preserve">2) What routes are there in the tuxes? What is their meaning? </w:t>
+      </w:r>
+    </w:p>
+    <w:p>
+      <w:pPr>
+        <w:rPr>
+          <w:b/>
+          <w:bCs/>
+          <w:lang w:val="en-US"/>
+        </w:rPr>
+      </w:pPr>
+      <w:r>
+        <w:rPr>
+          <w:b/>
+          <w:bCs/>
+          <w:lang w:val="en-US"/>
+        </w:rPr>
+        <w:t xml:space="preserve">3) What information does an entry of the forwarding table contain? </w:t>
+      </w:r>
+    </w:p>
+    <w:p>
+      <w:pPr>
+        <w:rPr>
+          <w:b/>
+          <w:bCs/>
+          <w:lang w:val="en-US"/>
+        </w:rPr>
+      </w:pPr>
+      <w:r>
+        <w:rPr>
+          <w:b/>
+          <w:bCs/>
+          <w:lang w:val="en-US"/>
+        </w:rPr>
+        <w:t>4) What ARP messages, and associated MAC addresses, are observed and why?</w:t>
+      </w:r>
+    </w:p>
+    <w:p>
+      <w:pPr>
+        <w:rPr>
+          <w:b/>
+          <w:bCs/>
+          <w:lang w:val="en-US"/>
+        </w:rPr>
+      </w:pPr>
+      <w:r>
+        <w:rPr>
+          <w:b/>
+          <w:bCs/>
+          <w:lang w:val="en-US"/>
+        </w:rPr>
+        <w:t xml:space="preserve">5) What ICMP packets are observed and why? </w:t>
+      </w:r>
+    </w:p>
+    <w:p>
+      <w:pPr>
+        <w:rPr>
+          <w:b/>
+          <w:bCs/>
+          <w:lang w:val="en-US"/>
+        </w:rPr>
+      </w:pPr>
+      <w:r>
+        <w:rPr>
+          <w:b/>
+          <w:bCs/>
+          <w:lang w:val="en-US"/>
+        </w:rPr>
+        <w:t>6) What are the IP and MAC addresses associated to ICMP packets and why?</w:t>
       </w:r>
     </w:p>
     <w:p>
@@ -2905,141 +4027,83 @@
           <w:color w:val="auto"/>
         </w:rPr>
       </w:pPr>
-      <w:bookmarkStart w:id="9" w:name="_Toc152622320"/>
+      <w:bookmarkStart w:id="10" w:name="_Toc152622321"/>
       <w:r>
         <w:rPr>
           <w:b/>
           <w:bCs/>
           <w:color w:val="auto"/>
         </w:rPr>
-        <w:t>Experiência 3 – Configurar um router em Linux</w:t>
-      </w:r>
-      <w:bookmarkEnd w:id="9"/>
-    </w:p>
-    <w:p>
-      <w:pPr>
-        <w:rPr>
-          <w:lang w:val="en-US"/>
-        </w:rPr>
-      </w:pPr>
-      <w:r>
-        <w:rPr>
-          <w:lang w:val="en-US"/>
-        </w:rPr>
-        <w:t xml:space="preserve">1)  </w:t>
-      </w:r>
-      <w:r>
-        <w:rPr>
-          <w:lang w:val="en-US"/>
-        </w:rPr>
-        <w:t xml:space="preserve">What are the commands required to configure this experience? </w:t>
-      </w:r>
-    </w:p>
-    <w:p>
-      <w:pPr>
-        <w:rPr>
-          <w:lang w:val="en-US"/>
-        </w:rPr>
-      </w:pPr>
-      <w:r>
-        <w:rPr>
-          <w:lang w:val="en-US"/>
-        </w:rPr>
-        <w:t>2)</w:t>
-      </w:r>
-      <w:r>
-        <w:rPr>
-          <w:lang w:val="en-US"/>
-        </w:rPr>
-        <w:t xml:space="preserve"> What routes are there in the tuxes? What </w:t>
-      </w:r>
-      <w:r>
-        <w:rPr>
-          <w:lang w:val="en-US"/>
-        </w:rPr>
-        <w:t>is</w:t>
-      </w:r>
-      <w:r>
-        <w:rPr>
-          <w:lang w:val="en-US"/>
-        </w:rPr>
-        <w:t xml:space="preserve"> their meaning? </w:t>
-      </w:r>
-    </w:p>
-    <w:p>
-      <w:pPr>
-        <w:rPr>
-          <w:lang w:val="en-US"/>
-        </w:rPr>
-      </w:pPr>
-      <w:r>
-        <w:rPr>
-          <w:lang w:val="en-US"/>
-        </w:rPr>
-        <w:t>3)</w:t>
-      </w:r>
-      <w:r>
-        <w:rPr>
-          <w:lang w:val="en-US"/>
-        </w:rPr>
-        <w:t xml:space="preserve"> What information does an entry of the forwarding table contain? </w:t>
-      </w:r>
-    </w:p>
-    <w:p>
-      <w:pPr>
-        <w:rPr>
-          <w:lang w:val="en-US"/>
-        </w:rPr>
-      </w:pPr>
-      <w:r>
-        <w:rPr>
-          <w:lang w:val="en-US"/>
-        </w:rPr>
-        <w:t>4)</w:t>
-      </w:r>
-      <w:r>
-        <w:rPr>
-          <w:lang w:val="en-US"/>
-        </w:rPr>
-        <w:t xml:space="preserve"> What ARP messages, and associated MAC addresses, are observed and why?</w:t>
-      </w:r>
-    </w:p>
-    <w:p>
-      <w:pPr>
-        <w:rPr>
-          <w:lang w:val="en-US"/>
-        </w:rPr>
-      </w:pPr>
-      <w:r>
-        <w:rPr>
-          <w:lang w:val="en-US"/>
-        </w:rPr>
-        <w:t>5)</w:t>
-      </w:r>
-      <w:r>
-        <w:rPr>
-          <w:lang w:val="en-US"/>
-        </w:rPr>
-        <w:t xml:space="preserve"> What ICMP packets are observed and why? </w:t>
-      </w:r>
-    </w:p>
-    <w:p>
-      <w:pPr>
-        <w:rPr>
-          <w:lang w:val="en-US"/>
-        </w:rPr>
-      </w:pPr>
-      <w:r>
-        <w:rPr>
-          <w:lang w:val="en-US"/>
-        </w:rPr>
-        <w:t>6)</w:t>
-      </w:r>
-      <w:r>
-        <w:rPr>
-          <w:lang w:val="en-US"/>
-        </w:rPr>
-        <w:t xml:space="preserve"> What are the IP and MAC addresses associated to ICMP packets and why?</w:t>
+        <w:t>Experiência 4 – Configurar router comercial e implementar o NAT</w:t>
+      </w:r>
+      <w:bookmarkEnd w:id="10"/>
+    </w:p>
+    <w:p>
+      <w:pPr>
+        <w:rPr>
+          <w:b/>
+          <w:bCs/>
+          <w:lang w:val="en-US"/>
+        </w:rPr>
+      </w:pPr>
+      <w:r>
+        <w:rPr>
+          <w:b/>
+          <w:bCs/>
+          <w:lang w:val="en-US"/>
+        </w:rPr>
+        <w:t xml:space="preserve">1) How to configure a static route in a commercial router? </w:t>
+      </w:r>
+    </w:p>
+    <w:p>
+      <w:pPr>
+        <w:rPr>
+          <w:b/>
+          <w:bCs/>
+          <w:lang w:val="en-US"/>
+        </w:rPr>
+      </w:pPr>
+      <w:r>
+        <w:rPr>
+          <w:b/>
+          <w:bCs/>
+          <w:lang w:val="en-US"/>
+        </w:rPr>
+        <w:t xml:space="preserve">2) What are the paths followed by the packets in the experiments carried out and why? </w:t>
+      </w:r>
+    </w:p>
+    <w:p>
+      <w:pPr>
+        <w:rPr>
+          <w:b/>
+          <w:bCs/>
+          <w:lang w:val="en-US"/>
+        </w:rPr>
+      </w:pPr>
+      <w:r>
+        <w:rPr>
+          <w:b/>
+          <w:bCs/>
+          <w:lang w:val="en-US"/>
+        </w:rPr>
+        <w:t xml:space="preserve">3) How to configure NAT in a commercial router? </w:t>
+      </w:r>
+    </w:p>
+    <w:p>
+      <w:pPr>
+        <w:rPr>
+          <w:b/>
+          <w:bCs/>
+          <w:lang w:val="en-US"/>
+        </w:rPr>
+      </w:pPr>
+      <w:r>
+        <w:rPr>
+          <w:b/>
+          <w:bCs/>
+          <w:lang w:val="en-US"/>
+        </w:rPr>
+        <w:t>4) What does NAT do?</w:t>
       </w:r>
     </w:p>
     <w:p>
@@ -3056,93 +4120,64 @@
           <w:b/>
           <w:bCs/>
           <w:color w:val="auto"/>
-        </w:rPr>
-      </w:pPr>
-      <w:bookmarkStart w:id="10" w:name="_Toc152622321"/>
+          <w:lang w:val="en-US"/>
+        </w:rPr>
+      </w:pPr>
+      <w:bookmarkStart w:id="11" w:name="_Toc152622322"/>
+      <w:proofErr w:type="spellStart"/>
       <w:r>
         <w:rPr>
           <w:b/>
           <w:bCs/>
           <w:color w:val="auto"/>
-        </w:rPr>
-        <w:t>Experiência 4 – Configurar router comercial e implementar o NAT</w:t>
-      </w:r>
-      <w:bookmarkEnd w:id="10"/>
-    </w:p>
-    <w:p>
-      <w:pPr>
-        <w:rPr>
-          <w:lang w:val="en-US"/>
-        </w:rPr>
-      </w:pPr>
-      <w:r>
-        <w:rPr>
-          <w:lang w:val="en-US"/>
-        </w:rPr>
-        <w:t>1)</w:t>
-      </w:r>
-      <w:r>
-        <w:rPr>
-          <w:lang w:val="en-US"/>
-        </w:rPr>
-        <w:t xml:space="preserve"> How to configure a static route in a commercial router? </w:t>
-      </w:r>
-    </w:p>
-    <w:p>
-      <w:pPr>
-        <w:rPr>
-          <w:lang w:val="en-US"/>
-        </w:rPr>
-      </w:pPr>
-      <w:r>
-        <w:rPr>
-          <w:lang w:val="en-US"/>
-        </w:rPr>
-        <w:t>2)</w:t>
-      </w:r>
-      <w:r>
-        <w:rPr>
-          <w:lang w:val="en-US"/>
-        </w:rPr>
-        <w:t xml:space="preserve"> What are the paths followed by the packets in the experiments carried out and why? </w:t>
-      </w:r>
-    </w:p>
-    <w:p>
-      <w:pPr>
-        <w:rPr>
-          <w:lang w:val="en-US"/>
-        </w:rPr>
-      </w:pPr>
-      <w:r>
-        <w:rPr>
-          <w:lang w:val="en-US"/>
-        </w:rPr>
-        <w:t>3)</w:t>
-      </w:r>
-      <w:r>
-        <w:rPr>
-          <w:lang w:val="en-US"/>
-        </w:rPr>
-        <w:t xml:space="preserve"> How to configure NAT in a commercial router? </w:t>
-      </w:r>
-    </w:p>
-    <w:p>
-      <w:pPr>
-        <w:rPr>
-          <w:lang w:val="en-US"/>
-        </w:rPr>
-      </w:pPr>
-      <w:r>
-        <w:rPr>
-          <w:lang w:val="en-US"/>
-        </w:rPr>
-        <w:t>4)</w:t>
-      </w:r>
-      <w:r>
-        <w:rPr>
-          <w:lang w:val="en-US"/>
-        </w:rPr>
-        <w:t xml:space="preserve"> What does NAT do?</w:t>
+          <w:lang w:val="en-US"/>
+        </w:rPr>
+        <w:t>Experiência</w:t>
+      </w:r>
+      <w:proofErr w:type="spellEnd"/>
+      <w:r>
+        <w:rPr>
+          <w:b/>
+          <w:bCs/>
+          <w:color w:val="auto"/>
+          <w:lang w:val="en-US"/>
+        </w:rPr>
+        <w:t xml:space="preserve"> 5 – DNS</w:t>
+      </w:r>
+      <w:bookmarkEnd w:id="11"/>
+    </w:p>
+    <w:p>
+      <w:pPr>
+        <w:rPr>
+          <w:b/>
+          <w:bCs/>
+          <w:lang w:val="en-US"/>
+        </w:rPr>
+      </w:pPr>
+      <w:r>
+        <w:rPr>
+          <w:b/>
+          <w:bCs/>
+          <w:lang w:val="en-US"/>
+        </w:rPr>
+        <w:t>1) How to configure the DNS service in a host?</w:t>
+      </w:r>
+    </w:p>
+    <w:p>
+      <w:pPr>
+        <w:rPr>
+          <w:b/>
+          <w:bCs/>
+          <w:lang w:val="en-US"/>
+        </w:rPr>
+      </w:pPr>
+      <w:r>
+        <w:rPr>
+          <w:b/>
+          <w:bCs/>
+          <w:lang w:val="en-US"/>
+        </w:rPr>
+        <w:t>2) What packets are exchanged by DNS and what information is transported</w:t>
       </w:r>
     </w:p>
     <w:p>
@@ -3159,221 +4194,153 @@
           <w:b/>
           <w:bCs/>
           <w:color w:val="auto"/>
-        </w:rPr>
-      </w:pPr>
-      <w:bookmarkStart w:id="11" w:name="_Toc152622322"/>
+          <w:lang w:val="en-US"/>
+        </w:rPr>
+      </w:pPr>
+      <w:bookmarkStart w:id="12" w:name="_Toc152622323"/>
+      <w:proofErr w:type="spellStart"/>
       <w:r>
         <w:rPr>
           <w:b/>
           <w:bCs/>
           <w:color w:val="auto"/>
-        </w:rPr>
-        <w:t>Experiência 5 – DNS</w:t>
-      </w:r>
-      <w:bookmarkEnd w:id="11"/>
-    </w:p>
-    <w:p>
-      <w:pPr>
-        <w:rPr>
-          <w:lang w:val="en-US"/>
-        </w:rPr>
-      </w:pPr>
-      <w:r>
-        <w:rPr>
-          <w:lang w:val="en-US"/>
-        </w:rPr>
-        <w:t>1)</w:t>
-      </w:r>
-      <w:r>
-        <w:rPr>
-          <w:lang w:val="en-US"/>
-        </w:rPr>
-        <w:t xml:space="preserve"> How to configure the DNS service in a host?</w:t>
-      </w:r>
-    </w:p>
-    <w:p>
-      <w:pPr>
-        <w:rPr>
-          <w:lang w:val="en-US"/>
-        </w:rPr>
-      </w:pPr>
-      <w:r>
-        <w:rPr>
-          <w:lang w:val="en-US"/>
-        </w:rPr>
-        <w:t>2)</w:t>
-      </w:r>
-      <w:r>
-        <w:rPr>
-          <w:lang w:val="en-US"/>
-        </w:rPr>
-        <w:t xml:space="preserve"> What packets are exchanged by DNS and what information is transported</w:t>
-      </w:r>
-    </w:p>
-    <w:p>
-      <w:pPr>
-        <w:rPr>
-          <w:lang w:val="en-US"/>
-        </w:rPr>
-      </w:pPr>
-    </w:p>
-    <w:p>
-      <w:pPr>
-        <w:pStyle w:val="Heading2"/>
+          <w:lang w:val="en-US"/>
+        </w:rPr>
+        <w:t>Experiência</w:t>
+      </w:r>
+      <w:proofErr w:type="spellEnd"/>
+      <w:r>
         <w:rPr>
           <w:b/>
           <w:bCs/>
           <w:color w:val="auto"/>
-        </w:rPr>
-      </w:pPr>
-      <w:bookmarkStart w:id="12" w:name="_Toc152622323"/>
+          <w:lang w:val="en-US"/>
+        </w:rPr>
+        <w:t xml:space="preserve"> 6 – </w:t>
+      </w:r>
+      <w:proofErr w:type="spellStart"/>
       <w:r>
         <w:rPr>
           <w:b/>
           <w:bCs/>
           <w:color w:val="auto"/>
-        </w:rPr>
-        <w:t>Experiência 6 – Conexão TCP</w:t>
+          <w:lang w:val="en-US"/>
+        </w:rPr>
+        <w:t>Conexão</w:t>
+      </w:r>
+      <w:proofErr w:type="spellEnd"/>
+      <w:r>
+        <w:rPr>
+          <w:b/>
+          <w:bCs/>
+          <w:color w:val="auto"/>
+          <w:lang w:val="en-US"/>
+        </w:rPr>
+        <w:t xml:space="preserve"> TCP</w:t>
       </w:r>
       <w:bookmarkEnd w:id="12"/>
     </w:p>
     <w:p>
       <w:pPr>
         <w:rPr>
-          <w:lang w:val="en-US"/>
-        </w:rPr>
-      </w:pPr>
-      <w:r>
-        <w:rPr>
-          <w:lang w:val="en-US"/>
-        </w:rPr>
-        <w:t>1)</w:t>
-      </w:r>
-      <w:r>
-        <w:rPr>
-          <w:lang w:val="en-US"/>
-        </w:rPr>
-        <w:t xml:space="preserve"> How many TCP connections are opened by your FTP application? </w:t>
-      </w:r>
-    </w:p>
-    <w:p>
-      <w:pPr>
-        <w:rPr>
-          <w:lang w:val="en-US"/>
-        </w:rPr>
-      </w:pPr>
-      <w:r>
-        <w:rPr>
-          <w:lang w:val="en-US"/>
-        </w:rPr>
-        <w:t>2)</w:t>
-      </w:r>
-      <w:r>
-        <w:rPr>
-          <w:lang w:val="en-US"/>
-        </w:rPr>
-        <w:t xml:space="preserve"> In what connection is transported the FTP control information? </w:t>
-      </w:r>
-    </w:p>
-    <w:p>
-      <w:pPr>
-        <w:rPr>
-          <w:lang w:val="en-US"/>
-        </w:rPr>
-      </w:pPr>
-      <w:r>
-        <w:rPr>
-          <w:lang w:val="en-US"/>
-        </w:rPr>
-        <w:t>3)</w:t>
-      </w:r>
-      <w:r>
-        <w:rPr>
-          <w:lang w:val="en-US"/>
-        </w:rPr>
-        <w:t xml:space="preserve"> What are the phases of a TCP connection? </w:t>
-      </w:r>
-    </w:p>
-    <w:p>
-      <w:pPr>
-        <w:rPr>
-          <w:lang w:val="en-US"/>
-        </w:rPr>
-      </w:pPr>
-      <w:r>
-        <w:rPr>
-          <w:lang w:val="en-US"/>
-        </w:rPr>
-        <w:t>4)</w:t>
-      </w:r>
-      <w:r>
-        <w:rPr>
-          <w:lang w:val="en-US"/>
-        </w:rPr>
-        <w:t xml:space="preserve"> How does the ARQ TCP mechanism work? What are the relevant TCP fields? What relevant information can be observed in the logs? </w:t>
-      </w:r>
-    </w:p>
-    <w:p>
-      <w:pPr>
-        <w:rPr>
-          <w:lang w:val="en-US"/>
-        </w:rPr>
-      </w:pPr>
-      <w:r>
-        <w:rPr>
+          <w:b/>
+          <w:bCs/>
+          <w:lang w:val="en-US"/>
+        </w:rPr>
+      </w:pPr>
+      <w:r>
+        <w:rPr>
+          <w:b/>
+          <w:bCs/>
+          <w:lang w:val="en-US"/>
+        </w:rPr>
+        <w:t xml:space="preserve">1) How many TCP connections are opened by your FTP application? </w:t>
+      </w:r>
+    </w:p>
+    <w:p>
+      <w:pPr>
+        <w:rPr>
+          <w:b/>
+          <w:bCs/>
+          <w:lang w:val="en-US"/>
+        </w:rPr>
+      </w:pPr>
+      <w:r>
+        <w:rPr>
+          <w:b/>
+          <w:bCs/>
           <w:lang w:val="en-US"/>
         </w:rPr>
         <w:lastRenderedPageBreak/>
-        <w:t>5)</w:t>
-      </w:r>
-      <w:r>
-        <w:rPr>
-          <w:lang w:val="en-US"/>
-        </w:rPr>
-        <w:t xml:space="preserve"> How does the TCP congestion control mechanism work? What are the relevant fields. How did the throughput of the data connection </w:t>
-      </w:r>
-      <w:r>
-        <w:rPr>
-          <w:lang w:val="en-US"/>
-        </w:rPr>
-        <w:t>evolve over</w:t>
-      </w:r>
-      <w:r>
-        <w:rPr>
-          <w:lang w:val="en-US"/>
-        </w:rPr>
-        <w:t xml:space="preserve"> time? Is it according to the TCP congestion control mechanism? </w:t>
-      </w:r>
-    </w:p>
-    <w:p>
-      <w:pPr>
-        <w:rPr>
-          <w:lang w:val="en-US"/>
-        </w:rPr>
-      </w:pPr>
-      <w:r>
-        <w:rPr>
-          <w:lang w:val="en-US"/>
-        </w:rPr>
-        <w:t>6)</w:t>
-      </w:r>
-      <w:r>
-        <w:rPr>
-          <w:lang w:val="en-US"/>
-        </w:rPr>
-        <w:t xml:space="preserve"> Is the throughput of a TCP data </w:t>
-      </w:r>
-      <w:r>
-        <w:rPr>
-          <w:lang w:val="en-US"/>
-        </w:rPr>
-        <w:t>connection</w:t>
-      </w:r>
-      <w:r>
-        <w:rPr>
-          <w:lang w:val="en-US"/>
-        </w:rPr>
-        <w:t xml:space="preserve"> disturbed by the appearance of a second TCP connection? How?</w:t>
+        <w:t xml:space="preserve">2) In what connection is transported the FTP control information? </w:t>
+      </w:r>
+    </w:p>
+    <w:p>
+      <w:pPr>
+        <w:rPr>
+          <w:b/>
+          <w:bCs/>
+          <w:lang w:val="en-US"/>
+        </w:rPr>
+      </w:pPr>
+      <w:r>
+        <w:rPr>
+          <w:b/>
+          <w:bCs/>
+          <w:lang w:val="en-US"/>
+        </w:rPr>
+        <w:t xml:space="preserve">3) What are the phases of a TCP connection? </w:t>
+      </w:r>
+    </w:p>
+    <w:p>
+      <w:pPr>
+        <w:rPr>
+          <w:b/>
+          <w:bCs/>
+          <w:lang w:val="en-US"/>
+        </w:rPr>
+      </w:pPr>
+      <w:r>
+        <w:rPr>
+          <w:b/>
+          <w:bCs/>
+          <w:lang w:val="en-US"/>
+        </w:rPr>
+        <w:t xml:space="preserve">4) How does the ARQ TCP mechanism work? What are the relevant TCP fields? What relevant information can be observed in the logs? </w:t>
+      </w:r>
+    </w:p>
+    <w:p>
+      <w:pPr>
+        <w:rPr>
+          <w:b/>
+          <w:bCs/>
+          <w:lang w:val="en-US"/>
+        </w:rPr>
+      </w:pPr>
+      <w:r>
+        <w:rPr>
+          <w:b/>
+          <w:bCs/>
+          <w:lang w:val="en-US"/>
+        </w:rPr>
+        <w:t xml:space="preserve">5) How does the TCP congestion control mechanism work? What are the relevant fields. How did the throughput of the data connection evolve over time? Is it according to the TCP congestion control mechanism? </w:t>
+      </w:r>
+    </w:p>
+    <w:p>
+      <w:pPr>
+        <w:rPr>
+          <w:b/>
+          <w:bCs/>
+          <w:lang w:val="en-US"/>
+        </w:rPr>
+      </w:pPr>
+      <w:r>
+        <w:rPr>
+          <w:b/>
+          <w:bCs/>
+          <w:lang w:val="en-US"/>
+        </w:rPr>
+        <w:t>6) Is the throughput of a TCP data connection disturbed by the appearance of a second TCP connection? How?</w:t>
       </w:r>
     </w:p>
     <w:p>
@@ -3448,6 +4415,591 @@
     </w:sectPr>
   </w:body>
 </w:document>
+</file>
+
+<file path=word/numbering.xml><?xml version="1.0" encoding="utf-8"?>
+<w:numbering xmlns:wpc="http://schemas.microsoft.com/office/word/2010/wordprocessingCanvas" xmlns:cx="http://schemas.microsoft.com/office/drawing/2014/chartex" xmlns:cx1="http://schemas.microsoft.com/office/drawing/2015/9/8/chartex" xmlns:cx2="http://schemas.microsoft.com/office/drawing/2015/10/21/chartex" xmlns:cx3="http://schemas.microsoft.com/office/drawing/2016/5/9/chartex" xmlns:cx4="http://schemas.microsoft.com/office/drawing/2016/5/10/chartex" xmlns:cx5="http://schemas.microsoft.com/office/drawing/2016/5/11/chartex" xmlns:cx6="http://schemas.microsoft.com/office/drawing/2016/5/12/chartex" xmlns:cx7="http://schemas.microsoft.com/office/drawing/2016/5/13/chartex" xmlns:cx8="http://schemas.microsoft.com/office/drawing/2016/5/14/chartex" xmlns:mc="http://schemas.openxmlformats.org/markup-compatibility/2006" xmlns:aink="http://schemas.microsoft.com/office/drawing/2016/ink" xmlns:am3d="http://schemas.microsoft.com/office/drawing/2017/model3d" xmlns:o="urn:schemas-microsoft-com:office:office" xmlns:oel="http://schemas.microsoft.com/office/2019/extlst" xmlns:r="http://schemas.openxmlformats.org/officeDocument/2006/relationships" xmlns:m="http://schemas.openxmlformats.org/officeDocument/2006/math" xmlns:v="urn:schemas-microsoft-com:vml" xmlns:wp14="http://schemas.microsoft.com/office/word/2010/wordprocessingDrawing" xmlns:wp="http://schemas.openxmlformats.org/drawingml/2006/wordprocessingDrawing" xmlns:w10="urn:schemas-microsoft-com:office:word" xmlns:w="http://schemas.openxmlformats.org/wordprocessingml/2006/main" xmlns:w14="http://schemas.microsoft.com/office/word/2010/wordml" xmlns:w15="http://schemas.microsoft.com/office/word/2012/wordml" xmlns:w16cex="http://schemas.microsoft.com/office/word/2018/wordml/cex" xmlns:w16cid="http://schemas.microsoft.com/office/word/2016/wordml/cid" xmlns:w16="http://schemas.microsoft.com/office/word/2018/wordml" xmlns:w16sdtdh="http://schemas.microsoft.com/office/word/2020/wordml/sdtdatahash" xmlns:w16se="http://schemas.microsoft.com/office/word/2015/wordml/symex" xmlns:wpg="http://schemas.microsoft.com/office/word/2010/wordprocessingGroup" xmlns:wpi="http://schemas.microsoft.com/office/word/2010/wordprocessingInk" xmlns:wne="http://schemas.microsoft.com/office/word/2006/wordml" xmlns:wps="http://schemas.microsoft.com/office/word/2010/wordprocessingShape" mc:Ignorable="w14 w15 w16se w16cid w16 w16cex w16sdtdh wp14">
+  <w:abstractNum w:abstractNumId="0" w15:restartNumberingAfterBreak="0">
+    <w:nsid w:val="07A8668C"/>
+    <w:multiLevelType w:val="hybridMultilevel"/>
+    <w:tmpl w:val="F81864CE"/>
+    <w:lvl w:ilvl="0" w:tplc="550653B6">
+      <w:start w:val="1"/>
+      <w:numFmt w:val="bullet"/>
+      <w:lvlText w:val=""/>
+      <w:lvlJc w:val="left"/>
+      <w:pPr>
+        <w:ind w:left="564" w:hanging="360"/>
+      </w:pPr>
+      <w:rPr>
+        <w:rFonts w:ascii="Wingdings" w:eastAsiaTheme="minorHAnsi" w:hAnsi="Wingdings" w:cstheme="minorBidi" w:hint="default"/>
+      </w:rPr>
+    </w:lvl>
+    <w:lvl w:ilvl="1" w:tplc="04090003" w:tentative="1">
+      <w:start w:val="1"/>
+      <w:numFmt w:val="bullet"/>
+      <w:lvlText w:val="o"/>
+      <w:lvlJc w:val="left"/>
+      <w:pPr>
+        <w:ind w:left="1284" w:hanging="360"/>
+      </w:pPr>
+      <w:rPr>
+        <w:rFonts w:ascii="Courier New" w:hAnsi="Courier New" w:cs="Courier New" w:hint="default"/>
+      </w:rPr>
+    </w:lvl>
+    <w:lvl w:ilvl="2" w:tplc="04090005" w:tentative="1">
+      <w:start w:val="1"/>
+      <w:numFmt w:val="bullet"/>
+      <w:lvlText w:val=""/>
+      <w:lvlJc w:val="left"/>
+      <w:pPr>
+        <w:ind w:left="2004" w:hanging="360"/>
+      </w:pPr>
+      <w:rPr>
+        <w:rFonts w:ascii="Wingdings" w:hAnsi="Wingdings" w:hint="default"/>
+      </w:rPr>
+    </w:lvl>
+    <w:lvl w:ilvl="3" w:tplc="04090001" w:tentative="1">
+      <w:start w:val="1"/>
+      <w:numFmt w:val="bullet"/>
+      <w:lvlText w:val=""/>
+      <w:lvlJc w:val="left"/>
+      <w:pPr>
+        <w:ind w:left="2724" w:hanging="360"/>
+      </w:pPr>
+      <w:rPr>
+        <w:rFonts w:ascii="Symbol" w:hAnsi="Symbol" w:hint="default"/>
+      </w:rPr>
+    </w:lvl>
+    <w:lvl w:ilvl="4" w:tplc="04090003" w:tentative="1">
+      <w:start w:val="1"/>
+      <w:numFmt w:val="bullet"/>
+      <w:lvlText w:val="o"/>
+      <w:lvlJc w:val="left"/>
+      <w:pPr>
+        <w:ind w:left="3444" w:hanging="360"/>
+      </w:pPr>
+      <w:rPr>
+        <w:rFonts w:ascii="Courier New" w:hAnsi="Courier New" w:cs="Courier New" w:hint="default"/>
+      </w:rPr>
+    </w:lvl>
+    <w:lvl w:ilvl="5" w:tplc="04090005" w:tentative="1">
+      <w:start w:val="1"/>
+      <w:numFmt w:val="bullet"/>
+      <w:lvlText w:val=""/>
+      <w:lvlJc w:val="left"/>
+      <w:pPr>
+        <w:ind w:left="4164" w:hanging="360"/>
+      </w:pPr>
+      <w:rPr>
+        <w:rFonts w:ascii="Wingdings" w:hAnsi="Wingdings" w:hint="default"/>
+      </w:rPr>
+    </w:lvl>
+    <w:lvl w:ilvl="6" w:tplc="04090001" w:tentative="1">
+      <w:start w:val="1"/>
+      <w:numFmt w:val="bullet"/>
+      <w:lvlText w:val=""/>
+      <w:lvlJc w:val="left"/>
+      <w:pPr>
+        <w:ind w:left="4884" w:hanging="360"/>
+      </w:pPr>
+      <w:rPr>
+        <w:rFonts w:ascii="Symbol" w:hAnsi="Symbol" w:hint="default"/>
+      </w:rPr>
+    </w:lvl>
+    <w:lvl w:ilvl="7" w:tplc="04090003" w:tentative="1">
+      <w:start w:val="1"/>
+      <w:numFmt w:val="bullet"/>
+      <w:lvlText w:val="o"/>
+      <w:lvlJc w:val="left"/>
+      <w:pPr>
+        <w:ind w:left="5604" w:hanging="360"/>
+      </w:pPr>
+      <w:rPr>
+        <w:rFonts w:ascii="Courier New" w:hAnsi="Courier New" w:cs="Courier New" w:hint="default"/>
+      </w:rPr>
+    </w:lvl>
+    <w:lvl w:ilvl="8" w:tplc="04090005" w:tentative="1">
+      <w:start w:val="1"/>
+      <w:numFmt w:val="bullet"/>
+      <w:lvlText w:val=""/>
+      <w:lvlJc w:val="left"/>
+      <w:pPr>
+        <w:ind w:left="6324" w:hanging="360"/>
+      </w:pPr>
+      <w:rPr>
+        <w:rFonts w:ascii="Wingdings" w:hAnsi="Wingdings" w:hint="default"/>
+      </w:rPr>
+    </w:lvl>
+  </w:abstractNum>
+  <w:abstractNum w:abstractNumId="1" w15:restartNumberingAfterBreak="0">
+    <w:nsid w:val="314A1FF8"/>
+    <w:multiLevelType w:val="hybridMultilevel"/>
+    <w:tmpl w:val="4B5A117E"/>
+    <w:lvl w:ilvl="0" w:tplc="946C76C8">
+      <w:start w:val="1"/>
+      <w:numFmt w:val="bullet"/>
+      <w:lvlText w:val=""/>
+      <w:lvlJc w:val="left"/>
+      <w:pPr>
+        <w:ind w:left="720" w:hanging="360"/>
+      </w:pPr>
+      <w:rPr>
+        <w:rFonts w:ascii="Wingdings" w:eastAsiaTheme="minorHAnsi" w:hAnsi="Wingdings" w:cstheme="minorBidi" w:hint="default"/>
+      </w:rPr>
+    </w:lvl>
+    <w:lvl w:ilvl="1" w:tplc="04090003" w:tentative="1">
+      <w:start w:val="1"/>
+      <w:numFmt w:val="bullet"/>
+      <w:lvlText w:val="o"/>
+      <w:lvlJc w:val="left"/>
+      <w:pPr>
+        <w:ind w:left="1440" w:hanging="360"/>
+      </w:pPr>
+      <w:rPr>
+        <w:rFonts w:ascii="Courier New" w:hAnsi="Courier New" w:cs="Courier New" w:hint="default"/>
+      </w:rPr>
+    </w:lvl>
+    <w:lvl w:ilvl="2" w:tplc="04090005" w:tentative="1">
+      <w:start w:val="1"/>
+      <w:numFmt w:val="bullet"/>
+      <w:lvlText w:val=""/>
+      <w:lvlJc w:val="left"/>
+      <w:pPr>
+        <w:ind w:left="2160" w:hanging="360"/>
+      </w:pPr>
+      <w:rPr>
+        <w:rFonts w:ascii="Wingdings" w:hAnsi="Wingdings" w:hint="default"/>
+      </w:rPr>
+    </w:lvl>
+    <w:lvl w:ilvl="3" w:tplc="04090001" w:tentative="1">
+      <w:start w:val="1"/>
+      <w:numFmt w:val="bullet"/>
+      <w:lvlText w:val=""/>
+      <w:lvlJc w:val="left"/>
+      <w:pPr>
+        <w:ind w:left="2880" w:hanging="360"/>
+      </w:pPr>
+      <w:rPr>
+        <w:rFonts w:ascii="Symbol" w:hAnsi="Symbol" w:hint="default"/>
+      </w:rPr>
+    </w:lvl>
+    <w:lvl w:ilvl="4" w:tplc="04090003" w:tentative="1">
+      <w:start w:val="1"/>
+      <w:numFmt w:val="bullet"/>
+      <w:lvlText w:val="o"/>
+      <w:lvlJc w:val="left"/>
+      <w:pPr>
+        <w:ind w:left="3600" w:hanging="360"/>
+      </w:pPr>
+      <w:rPr>
+        <w:rFonts w:ascii="Courier New" w:hAnsi="Courier New" w:cs="Courier New" w:hint="default"/>
+      </w:rPr>
+    </w:lvl>
+    <w:lvl w:ilvl="5" w:tplc="04090005" w:tentative="1">
+      <w:start w:val="1"/>
+      <w:numFmt w:val="bullet"/>
+      <w:lvlText w:val=""/>
+      <w:lvlJc w:val="left"/>
+      <w:pPr>
+        <w:ind w:left="4320" w:hanging="360"/>
+      </w:pPr>
+      <w:rPr>
+        <w:rFonts w:ascii="Wingdings" w:hAnsi="Wingdings" w:hint="default"/>
+      </w:rPr>
+    </w:lvl>
+    <w:lvl w:ilvl="6" w:tplc="04090001" w:tentative="1">
+      <w:start w:val="1"/>
+      <w:numFmt w:val="bullet"/>
+      <w:lvlText w:val=""/>
+      <w:lvlJc w:val="left"/>
+      <w:pPr>
+        <w:ind w:left="5040" w:hanging="360"/>
+      </w:pPr>
+      <w:rPr>
+        <w:rFonts w:ascii="Symbol" w:hAnsi="Symbol" w:hint="default"/>
+      </w:rPr>
+    </w:lvl>
+    <w:lvl w:ilvl="7" w:tplc="04090003" w:tentative="1">
+      <w:start w:val="1"/>
+      <w:numFmt w:val="bullet"/>
+      <w:lvlText w:val="o"/>
+      <w:lvlJc w:val="left"/>
+      <w:pPr>
+        <w:ind w:left="5760" w:hanging="360"/>
+      </w:pPr>
+      <w:rPr>
+        <w:rFonts w:ascii="Courier New" w:hAnsi="Courier New" w:cs="Courier New" w:hint="default"/>
+      </w:rPr>
+    </w:lvl>
+    <w:lvl w:ilvl="8" w:tplc="04090005" w:tentative="1">
+      <w:start w:val="1"/>
+      <w:numFmt w:val="bullet"/>
+      <w:lvlText w:val=""/>
+      <w:lvlJc w:val="left"/>
+      <w:pPr>
+        <w:ind w:left="6480" w:hanging="360"/>
+      </w:pPr>
+      <w:rPr>
+        <w:rFonts w:ascii="Wingdings" w:hAnsi="Wingdings" w:hint="default"/>
+      </w:rPr>
+    </w:lvl>
+  </w:abstractNum>
+  <w:abstractNum w:abstractNumId="2" w15:restartNumberingAfterBreak="0">
+    <w:nsid w:val="483F5B29"/>
+    <w:multiLevelType w:val="hybridMultilevel"/>
+    <w:tmpl w:val="9324652C"/>
+    <w:lvl w:ilvl="0" w:tplc="63366394">
+      <w:start w:val="1"/>
+      <w:numFmt w:val="bullet"/>
+      <w:lvlText w:val=""/>
+      <w:lvlJc w:val="left"/>
+      <w:pPr>
+        <w:ind w:left="720" w:hanging="360"/>
+      </w:pPr>
+      <w:rPr>
+        <w:rFonts w:ascii="Wingdings" w:eastAsiaTheme="minorHAnsi" w:hAnsi="Wingdings" w:cstheme="minorBidi" w:hint="default"/>
+      </w:rPr>
+    </w:lvl>
+    <w:lvl w:ilvl="1" w:tplc="04090003" w:tentative="1">
+      <w:start w:val="1"/>
+      <w:numFmt w:val="bullet"/>
+      <w:lvlText w:val="o"/>
+      <w:lvlJc w:val="left"/>
+      <w:pPr>
+        <w:ind w:left="1440" w:hanging="360"/>
+      </w:pPr>
+      <w:rPr>
+        <w:rFonts w:ascii="Courier New" w:hAnsi="Courier New" w:cs="Courier New" w:hint="default"/>
+      </w:rPr>
+    </w:lvl>
+    <w:lvl w:ilvl="2" w:tplc="04090005" w:tentative="1">
+      <w:start w:val="1"/>
+      <w:numFmt w:val="bullet"/>
+      <w:lvlText w:val=""/>
+      <w:lvlJc w:val="left"/>
+      <w:pPr>
+        <w:ind w:left="2160" w:hanging="360"/>
+      </w:pPr>
+      <w:rPr>
+        <w:rFonts w:ascii="Wingdings" w:hAnsi="Wingdings" w:hint="default"/>
+      </w:rPr>
+    </w:lvl>
+    <w:lvl w:ilvl="3" w:tplc="04090001" w:tentative="1">
+      <w:start w:val="1"/>
+      <w:numFmt w:val="bullet"/>
+      <w:lvlText w:val=""/>
+      <w:lvlJc w:val="left"/>
+      <w:pPr>
+        <w:ind w:left="2880" w:hanging="360"/>
+      </w:pPr>
+      <w:rPr>
+        <w:rFonts w:ascii="Symbol" w:hAnsi="Symbol" w:hint="default"/>
+      </w:rPr>
+    </w:lvl>
+    <w:lvl w:ilvl="4" w:tplc="04090003" w:tentative="1">
+      <w:start w:val="1"/>
+      <w:numFmt w:val="bullet"/>
+      <w:lvlText w:val="o"/>
+      <w:lvlJc w:val="left"/>
+      <w:pPr>
+        <w:ind w:left="3600" w:hanging="360"/>
+      </w:pPr>
+      <w:rPr>
+        <w:rFonts w:ascii="Courier New" w:hAnsi="Courier New" w:cs="Courier New" w:hint="default"/>
+      </w:rPr>
+    </w:lvl>
+    <w:lvl w:ilvl="5" w:tplc="04090005" w:tentative="1">
+      <w:start w:val="1"/>
+      <w:numFmt w:val="bullet"/>
+      <w:lvlText w:val=""/>
+      <w:lvlJc w:val="left"/>
+      <w:pPr>
+        <w:ind w:left="4320" w:hanging="360"/>
+      </w:pPr>
+      <w:rPr>
+        <w:rFonts w:ascii="Wingdings" w:hAnsi="Wingdings" w:hint="default"/>
+      </w:rPr>
+    </w:lvl>
+    <w:lvl w:ilvl="6" w:tplc="04090001" w:tentative="1">
+      <w:start w:val="1"/>
+      <w:numFmt w:val="bullet"/>
+      <w:lvlText w:val=""/>
+      <w:lvlJc w:val="left"/>
+      <w:pPr>
+        <w:ind w:left="5040" w:hanging="360"/>
+      </w:pPr>
+      <w:rPr>
+        <w:rFonts w:ascii="Symbol" w:hAnsi="Symbol" w:hint="default"/>
+      </w:rPr>
+    </w:lvl>
+    <w:lvl w:ilvl="7" w:tplc="04090003" w:tentative="1">
+      <w:start w:val="1"/>
+      <w:numFmt w:val="bullet"/>
+      <w:lvlText w:val="o"/>
+      <w:lvlJc w:val="left"/>
+      <w:pPr>
+        <w:ind w:left="5760" w:hanging="360"/>
+      </w:pPr>
+      <w:rPr>
+        <w:rFonts w:ascii="Courier New" w:hAnsi="Courier New" w:cs="Courier New" w:hint="default"/>
+      </w:rPr>
+    </w:lvl>
+    <w:lvl w:ilvl="8" w:tplc="04090005" w:tentative="1">
+      <w:start w:val="1"/>
+      <w:numFmt w:val="bullet"/>
+      <w:lvlText w:val=""/>
+      <w:lvlJc w:val="left"/>
+      <w:pPr>
+        <w:ind w:left="6480" w:hanging="360"/>
+      </w:pPr>
+      <w:rPr>
+        <w:rFonts w:ascii="Wingdings" w:hAnsi="Wingdings" w:hint="default"/>
+      </w:rPr>
+    </w:lvl>
+  </w:abstractNum>
+  <w:abstractNum w:abstractNumId="3" w15:restartNumberingAfterBreak="0">
+    <w:nsid w:val="5D5A13FF"/>
+    <w:multiLevelType w:val="hybridMultilevel"/>
+    <w:tmpl w:val="F0BE3E7C"/>
+    <w:lvl w:ilvl="0" w:tplc="D330554E">
+      <w:start w:val="1"/>
+      <w:numFmt w:val="bullet"/>
+      <w:lvlText w:val=""/>
+      <w:lvlJc w:val="left"/>
+      <w:pPr>
+        <w:ind w:left="720" w:hanging="360"/>
+      </w:pPr>
+      <w:rPr>
+        <w:rFonts w:ascii="Wingdings" w:eastAsiaTheme="minorHAnsi" w:hAnsi="Wingdings" w:cstheme="minorBidi" w:hint="default"/>
+      </w:rPr>
+    </w:lvl>
+    <w:lvl w:ilvl="1" w:tplc="04090003" w:tentative="1">
+      <w:start w:val="1"/>
+      <w:numFmt w:val="bullet"/>
+      <w:lvlText w:val="o"/>
+      <w:lvlJc w:val="left"/>
+      <w:pPr>
+        <w:ind w:left="1440" w:hanging="360"/>
+      </w:pPr>
+      <w:rPr>
+        <w:rFonts w:ascii="Courier New" w:hAnsi="Courier New" w:cs="Courier New" w:hint="default"/>
+      </w:rPr>
+    </w:lvl>
+    <w:lvl w:ilvl="2" w:tplc="04090005" w:tentative="1">
+      <w:start w:val="1"/>
+      <w:numFmt w:val="bullet"/>
+      <w:lvlText w:val=""/>
+      <w:lvlJc w:val="left"/>
+      <w:pPr>
+        <w:ind w:left="2160" w:hanging="360"/>
+      </w:pPr>
+      <w:rPr>
+        <w:rFonts w:ascii="Wingdings" w:hAnsi="Wingdings" w:hint="default"/>
+      </w:rPr>
+    </w:lvl>
+    <w:lvl w:ilvl="3" w:tplc="04090001" w:tentative="1">
+      <w:start w:val="1"/>
+      <w:numFmt w:val="bullet"/>
+      <w:lvlText w:val=""/>
+      <w:lvlJc w:val="left"/>
+      <w:pPr>
+        <w:ind w:left="2880" w:hanging="360"/>
+      </w:pPr>
+      <w:rPr>
+        <w:rFonts w:ascii="Symbol" w:hAnsi="Symbol" w:hint="default"/>
+      </w:rPr>
+    </w:lvl>
+    <w:lvl w:ilvl="4" w:tplc="04090003" w:tentative="1">
+      <w:start w:val="1"/>
+      <w:numFmt w:val="bullet"/>
+      <w:lvlText w:val="o"/>
+      <w:lvlJc w:val="left"/>
+      <w:pPr>
+        <w:ind w:left="3600" w:hanging="360"/>
+      </w:pPr>
+      <w:rPr>
+        <w:rFonts w:ascii="Courier New" w:hAnsi="Courier New" w:cs="Courier New" w:hint="default"/>
+      </w:rPr>
+    </w:lvl>
+    <w:lvl w:ilvl="5" w:tplc="04090005" w:tentative="1">
+      <w:start w:val="1"/>
+      <w:numFmt w:val="bullet"/>
+      <w:lvlText w:val=""/>
+      <w:lvlJc w:val="left"/>
+      <w:pPr>
+        <w:ind w:left="4320" w:hanging="360"/>
+      </w:pPr>
+      <w:rPr>
+        <w:rFonts w:ascii="Wingdings" w:hAnsi="Wingdings" w:hint="default"/>
+      </w:rPr>
+    </w:lvl>
+    <w:lvl w:ilvl="6" w:tplc="04090001" w:tentative="1">
+      <w:start w:val="1"/>
+      <w:numFmt w:val="bullet"/>
+      <w:lvlText w:val=""/>
+      <w:lvlJc w:val="left"/>
+      <w:pPr>
+        <w:ind w:left="5040" w:hanging="360"/>
+      </w:pPr>
+      <w:rPr>
+        <w:rFonts w:ascii="Symbol" w:hAnsi="Symbol" w:hint="default"/>
+      </w:rPr>
+    </w:lvl>
+    <w:lvl w:ilvl="7" w:tplc="04090003" w:tentative="1">
+      <w:start w:val="1"/>
+      <w:numFmt w:val="bullet"/>
+      <w:lvlText w:val="o"/>
+      <w:lvlJc w:val="left"/>
+      <w:pPr>
+        <w:ind w:left="5760" w:hanging="360"/>
+      </w:pPr>
+      <w:rPr>
+        <w:rFonts w:ascii="Courier New" w:hAnsi="Courier New" w:cs="Courier New" w:hint="default"/>
+      </w:rPr>
+    </w:lvl>
+    <w:lvl w:ilvl="8" w:tplc="04090005" w:tentative="1">
+      <w:start w:val="1"/>
+      <w:numFmt w:val="bullet"/>
+      <w:lvlText w:val=""/>
+      <w:lvlJc w:val="left"/>
+      <w:pPr>
+        <w:ind w:left="6480" w:hanging="360"/>
+      </w:pPr>
+      <w:rPr>
+        <w:rFonts w:ascii="Wingdings" w:hAnsi="Wingdings" w:hint="default"/>
+      </w:rPr>
+    </w:lvl>
+  </w:abstractNum>
+  <w:abstractNum w:abstractNumId="4" w15:restartNumberingAfterBreak="0">
+    <w:nsid w:val="68E2743D"/>
+    <w:multiLevelType w:val="hybridMultilevel"/>
+    <w:tmpl w:val="1034FD36"/>
+    <w:lvl w:ilvl="0" w:tplc="9356E99E">
+      <w:start w:val="1"/>
+      <w:numFmt w:val="bullet"/>
+      <w:lvlText w:val=""/>
+      <w:lvlJc w:val="left"/>
+      <w:pPr>
+        <w:ind w:left="1080" w:hanging="360"/>
+      </w:pPr>
+      <w:rPr>
+        <w:rFonts w:ascii="Wingdings" w:eastAsiaTheme="minorHAnsi" w:hAnsi="Wingdings" w:cstheme="minorBidi" w:hint="default"/>
+      </w:rPr>
+    </w:lvl>
+    <w:lvl w:ilvl="1" w:tplc="04090003" w:tentative="1">
+      <w:start w:val="1"/>
+      <w:numFmt w:val="bullet"/>
+      <w:lvlText w:val="o"/>
+      <w:lvlJc w:val="left"/>
+      <w:pPr>
+        <w:ind w:left="1800" w:hanging="360"/>
+      </w:pPr>
+      <w:rPr>
+        <w:rFonts w:ascii="Courier New" w:hAnsi="Courier New" w:cs="Courier New" w:hint="default"/>
+      </w:rPr>
+    </w:lvl>
+    <w:lvl w:ilvl="2" w:tplc="04090005" w:tentative="1">
+      <w:start w:val="1"/>
+      <w:numFmt w:val="bullet"/>
+      <w:lvlText w:val=""/>
+      <w:lvlJc w:val="left"/>
+      <w:pPr>
+        <w:ind w:left="2520" w:hanging="360"/>
+      </w:pPr>
+      <w:rPr>
+        <w:rFonts w:ascii="Wingdings" w:hAnsi="Wingdings" w:hint="default"/>
+      </w:rPr>
+    </w:lvl>
+    <w:lvl w:ilvl="3" w:tplc="04090001" w:tentative="1">
+      <w:start w:val="1"/>
+      <w:numFmt w:val="bullet"/>
+      <w:lvlText w:val=""/>
+      <w:lvlJc w:val="left"/>
+      <w:pPr>
+        <w:ind w:left="3240" w:hanging="360"/>
+      </w:pPr>
+      <w:rPr>
+        <w:rFonts w:ascii="Symbol" w:hAnsi="Symbol" w:hint="default"/>
+      </w:rPr>
+    </w:lvl>
+    <w:lvl w:ilvl="4" w:tplc="04090003" w:tentative="1">
+      <w:start w:val="1"/>
+      <w:numFmt w:val="bullet"/>
+      <w:lvlText w:val="o"/>
+      <w:lvlJc w:val="left"/>
+      <w:pPr>
+        <w:ind w:left="3960" w:hanging="360"/>
+      </w:pPr>
+      <w:rPr>
+        <w:rFonts w:ascii="Courier New" w:hAnsi="Courier New" w:cs="Courier New" w:hint="default"/>
+      </w:rPr>
+    </w:lvl>
+    <w:lvl w:ilvl="5" w:tplc="04090005" w:tentative="1">
+      <w:start w:val="1"/>
+      <w:numFmt w:val="bullet"/>
+      <w:lvlText w:val=""/>
+      <w:lvlJc w:val="left"/>
+      <w:pPr>
+        <w:ind w:left="4680" w:hanging="360"/>
+      </w:pPr>
+      <w:rPr>
+        <w:rFonts w:ascii="Wingdings" w:hAnsi="Wingdings" w:hint="default"/>
+      </w:rPr>
+    </w:lvl>
+    <w:lvl w:ilvl="6" w:tplc="04090001" w:tentative="1">
+      <w:start w:val="1"/>
+      <w:numFmt w:val="bullet"/>
+      <w:lvlText w:val=""/>
+      <w:lvlJc w:val="left"/>
+      <w:pPr>
+        <w:ind w:left="5400" w:hanging="360"/>
+      </w:pPr>
+      <w:rPr>
+        <w:rFonts w:ascii="Symbol" w:hAnsi="Symbol" w:hint="default"/>
+      </w:rPr>
+    </w:lvl>
+    <w:lvl w:ilvl="7" w:tplc="04090003" w:tentative="1">
+      <w:start w:val="1"/>
+      <w:numFmt w:val="bullet"/>
+      <w:lvlText w:val="o"/>
+      <w:lvlJc w:val="left"/>
+      <w:pPr>
+        <w:ind w:left="6120" w:hanging="360"/>
+      </w:pPr>
+      <w:rPr>
+        <w:rFonts w:ascii="Courier New" w:hAnsi="Courier New" w:cs="Courier New" w:hint="default"/>
+      </w:rPr>
+    </w:lvl>
+    <w:lvl w:ilvl="8" w:tplc="04090005" w:tentative="1">
+      <w:start w:val="1"/>
+      <w:numFmt w:val="bullet"/>
+      <w:lvlText w:val=""/>
+      <w:lvlJc w:val="left"/>
+      <w:pPr>
+        <w:ind w:left="6840" w:hanging="360"/>
+      </w:pPr>
+      <w:rPr>
+        <w:rFonts w:ascii="Wingdings" w:hAnsi="Wingdings" w:hint="default"/>
+      </w:rPr>
+    </w:lvl>
+  </w:abstractNum>
+  <w:num w:numId="1" w16cid:durableId="2083524803">
+    <w:abstractNumId w:val="0"/>
+  </w:num>
+  <w:num w:numId="2" w16cid:durableId="2013413511">
+    <w:abstractNumId w:val="2"/>
+  </w:num>
+  <w:num w:numId="3" w16cid:durableId="1422524433">
+    <w:abstractNumId w:val="4"/>
+  </w:num>
+  <w:num w:numId="4" w16cid:durableId="640383746">
+    <w:abstractNumId w:val="1"/>
+  </w:num>
+  <w:num w:numId="5" w16cid:durableId="1778407208">
+    <w:abstractNumId w:val="3"/>
+  </w:num>
+</w:numbering>
 </file>
 
 <file path=word/styles.xml><?xml version="1.0" encoding="utf-8"?>

</xml_diff>